<commit_message>
Update about us markettin 2
</commit_message>
<xml_diff>
--- a/Express_Rento_Final_MJK.docx
+++ b/Express_Rento_Final_MJK.docx
@@ -2,97 +2,1417 @@
 <file path=word/document.xml><?xml version="1.0" encoding="utf-8"?>
 <w:document xmlns:wpc="http://schemas.microsoft.com/office/word/2010/wordprocessingCanvas" xmlns:cx="http://schemas.microsoft.com/office/drawing/2014/chartex" xmlns:cx1="http://schemas.microsoft.com/office/drawing/2015/9/8/chartex" xmlns:mc="http://schemas.openxmlformats.org/markup-compatibility/2006" xmlns:o="urn:schemas-microsoft-com:office:office" xmlns:r="http://schemas.openxmlformats.org/officeDocument/2006/relationships" xmlns:m="http://schemas.openxmlformats.org/officeDocument/2006/math" xmlns:v="urn:schemas-microsoft-com:vml" xmlns:wp14="http://schemas.microsoft.com/office/word/2010/wordprocessingDrawing" xmlns:wp="http://schemas.openxmlformats.org/drawingml/2006/wordprocessingDrawing" xmlns:w10="urn:schemas-microsoft-com:office:word" xmlns:w="http://schemas.openxmlformats.org/wordprocessingml/2006/main" xmlns:w14="http://schemas.microsoft.com/office/word/2010/wordml" xmlns:w15="http://schemas.microsoft.com/office/word/2012/wordml" xmlns:w16se="http://schemas.microsoft.com/office/word/2015/wordml/symex" xmlns:wpg="http://schemas.microsoft.com/office/word/2010/wordprocessingGroup" xmlns:wpi="http://schemas.microsoft.com/office/word/2010/wordprocessingInk" xmlns:wne="http://schemas.microsoft.com/office/word/2006/wordml" xmlns:wps="http://schemas.microsoft.com/office/word/2010/wordprocessingShape" mc:Ignorable="w14 w15 w16se wp14">
   <w:body>
-    <w:p/>
-    <w:p/>
-    <w:p/>
-    <w:p/>
-    <w:p/>
-    <w:p/>
+    <w:p>
+      <w:pPr>
+        <w:rPr>
+          <w:rFonts w:ascii="Arial" w:hAnsi="Arial" w:cs="Arial"/>
+        </w:rPr>
+      </w:pPr>
+    </w:p>
+    <w:p>
+      <w:pPr>
+        <w:rPr>
+          <w:rFonts w:ascii="Arial" w:hAnsi="Arial" w:cs="Arial"/>
+          <w:sz w:val="40"/>
+        </w:rPr>
+      </w:pPr>
+    </w:p>
+    <w:p>
+      <w:pPr>
+        <w:rPr>
+          <w:rFonts w:ascii="Arial" w:hAnsi="Arial" w:cs="Arial"/>
+          <w:sz w:val="40"/>
+        </w:rPr>
+      </w:pPr>
+    </w:p>
+    <w:p>
+      <w:pPr>
+        <w:rPr>
+          <w:rFonts w:ascii="Arial" w:hAnsi="Arial" w:cs="Arial"/>
+          <w:sz w:val="40"/>
+        </w:rPr>
+      </w:pPr>
+    </w:p>
+    <w:p>
+      <w:pPr>
+        <w:rPr>
+          <w:rFonts w:ascii="Arial" w:hAnsi="Arial" w:cs="Arial"/>
+          <w:sz w:val="40"/>
+        </w:rPr>
+      </w:pPr>
+    </w:p>
+    <w:p>
+      <w:pPr>
+        <w:rPr>
+          <w:rFonts w:ascii="Arial" w:hAnsi="Arial" w:cs="Arial"/>
+          <w:sz w:val="40"/>
+        </w:rPr>
+      </w:pPr>
+    </w:p>
     <w:p>
       <w:pPr>
         <w:pStyle w:val="Heading1"/>
+        <w:rPr>
+          <w:rFonts w:ascii="Arial" w:hAnsi="Arial" w:cs="Arial"/>
+          <w:sz w:val="96"/>
+          <w:szCs w:val="44"/>
+        </w:rPr>
       </w:pPr>
       <w:bookmarkStart w:id="0" w:name="_Toc229998734"/>
+      <w:bookmarkStart w:id="1" w:name="_Toc4847895"/>
+      <w:bookmarkStart w:id="2" w:name="_Toc4848050"/>
       <w:r>
         <w:rPr>
-          <w:sz w:val="60"/>
+          <w:rFonts w:ascii="Arial" w:hAnsi="Arial" w:cs="Arial"/>
+          <w:sz w:val="96"/>
+          <w:szCs w:val="44"/>
         </w:rPr>
-        <w:t>Form Express Rento</w:t>
+        <w:t>Express Rent</w:t>
       </w:r>
+      <w:bookmarkStart w:id="3" w:name="_Toc229998735"/>
       <w:bookmarkEnd w:id="0"/>
+      <w:r>
+        <w:rPr>
+          <w:rFonts w:ascii="Arial" w:hAnsi="Arial" w:cs="Arial"/>
+          <w:sz w:val="96"/>
+          <w:szCs w:val="44"/>
+        </w:rPr>
+        <w:t>o</w:t>
+      </w:r>
+      <w:bookmarkEnd w:id="1"/>
+      <w:bookmarkEnd w:id="2"/>
     </w:p>
-    <w:p/>
+    <w:p>
+      <w:pPr>
+        <w:rPr>
+          <w:sz w:val="56"/>
+        </w:rPr>
+      </w:pPr>
+      <w:r>
+        <w:rPr>
+          <w:sz w:val="56"/>
+        </w:rPr>
+        <w:t xml:space="preserve">Initial </w:t>
+      </w:r>
+      <w:r>
+        <w:rPr>
+          <w:sz w:val="56"/>
+        </w:rPr>
+        <w:t>Wireframes</w:t>
+      </w:r>
+      <w:r>
+        <w:rPr>
+          <w:sz w:val="56"/>
+        </w:rPr>
+        <w:t xml:space="preserve"> </w:t>
+      </w:r>
+    </w:p>
     <w:p>
       <w:pPr>
         <w:pStyle w:val="Heading1"/>
+        <w:rPr>
+          <w:rFonts w:ascii="Arial" w:hAnsi="Arial" w:cs="Arial"/>
+          <w:b w:val="0"/>
+          <w:i/>
+          <w:sz w:val="96"/>
+          <w:szCs w:val="44"/>
+        </w:rPr>
       </w:pPr>
-      <w:bookmarkStart w:id="1" w:name="_Toc229998735"/>
+      <w:bookmarkStart w:id="4" w:name="_Toc4847896"/>
+      <w:bookmarkStart w:id="5" w:name="_Toc4848051"/>
       <w:r>
-        <w:t>Created on March 30 2019</w:t>
+        <w:rPr>
+          <w:rFonts w:ascii="Arial" w:hAnsi="Arial" w:cs="Arial"/>
+          <w:b w:val="0"/>
+          <w:i/>
+          <w:sz w:val="40"/>
+          <w:szCs w:val="22"/>
+        </w:rPr>
+        <w:t>Last updated</w:t>
       </w:r>
-      <w:bookmarkEnd w:id="1"/>
+      <w:r>
+        <w:rPr>
+          <w:rFonts w:ascii="Arial" w:hAnsi="Arial" w:cs="Arial"/>
+          <w:b w:val="0"/>
+          <w:i/>
+          <w:sz w:val="40"/>
+          <w:szCs w:val="22"/>
+        </w:rPr>
+        <w:t xml:space="preserve"> on March </w:t>
+      </w:r>
+      <w:r>
+        <w:rPr>
+          <w:rFonts w:ascii="Arial" w:hAnsi="Arial" w:cs="Arial"/>
+          <w:b w:val="0"/>
+          <w:i/>
+          <w:sz w:val="40"/>
+          <w:szCs w:val="22"/>
+        </w:rPr>
+        <w:t>21</w:t>
+      </w:r>
+      <w:r>
+        <w:rPr>
+          <w:rFonts w:ascii="Arial" w:hAnsi="Arial" w:cs="Arial"/>
+          <w:b w:val="0"/>
+          <w:i/>
+          <w:sz w:val="40"/>
+          <w:szCs w:val="22"/>
+        </w:rPr>
+        <w:t xml:space="preserve"> 2019</w:t>
+      </w:r>
+      <w:bookmarkEnd w:id="3"/>
+      <w:bookmarkEnd w:id="4"/>
+      <w:bookmarkEnd w:id="5"/>
     </w:p>
     <w:p>
+      <w:pPr>
+        <w:rPr>
+          <w:rFonts w:ascii="Arial" w:hAnsi="Arial" w:cs="Arial"/>
+          <w:sz w:val="40"/>
+        </w:rPr>
+      </w:pPr>
       <w:r>
+        <w:rPr>
+          <w:rFonts w:ascii="Arial" w:hAnsi="Arial" w:cs="Arial"/>
+          <w:sz w:val="40"/>
+        </w:rPr>
         <w:br w:type="page"/>
       </w:r>
     </w:p>
     <w:p>
       <w:pPr>
         <w:pStyle w:val="Heading1"/>
+        <w:rPr>
+          <w:rFonts w:ascii="Arial" w:hAnsi="Arial" w:cs="Arial"/>
+          <w:szCs w:val="22"/>
+        </w:rPr>
       </w:pPr>
-      <w:bookmarkStart w:id="2" w:name="_Toc229998736"/>
+      <w:bookmarkStart w:id="6" w:name="_Toc229998736"/>
+      <w:bookmarkStart w:id="7" w:name="_Toc4847897"/>
+      <w:bookmarkStart w:id="8" w:name="_Toc4848052"/>
       <w:r>
         <w:rPr>
-          <w:sz w:val="40"/>
+          <w:rFonts w:ascii="Arial" w:hAnsi="Arial" w:cs="Arial"/>
+          <w:szCs w:val="22"/>
         </w:rPr>
         <w:lastRenderedPageBreak/>
         <w:t>Table of Contents</w:t>
       </w:r>
-      <w:bookmarkEnd w:id="2"/>
+      <w:bookmarkEnd w:id="6"/>
+      <w:bookmarkEnd w:id="7"/>
+      <w:bookmarkEnd w:id="8"/>
     </w:p>
-    <w:p/>
     <w:p>
+      <w:pPr>
+        <w:rPr>
+          <w:rFonts w:ascii="Arial" w:hAnsi="Arial" w:cs="Arial"/>
+        </w:rPr>
+      </w:pPr>
+    </w:p>
+    <w:sdt>
+      <w:sdtPr>
+        <w:rPr>
+          <w:b w:val="0"/>
+          <w:sz w:val="22"/>
+          <w:szCs w:val="22"/>
+        </w:rPr>
+        <w:id w:val="221417957"/>
+        <w:docPartObj>
+          <w:docPartGallery w:val="Table of Contents"/>
+          <w:docPartUnique/>
+        </w:docPartObj>
+      </w:sdtPr>
+      <w:sdtEndPr>
+        <w:rPr>
+          <w:bCs/>
+          <w:noProof/>
+        </w:rPr>
+      </w:sdtEndPr>
+      <w:sdtContent>
+        <w:p>
+          <w:pPr>
+            <w:pStyle w:val="TOC1"/>
+            <w:tabs>
+              <w:tab w:val="right" w:leader="dot" w:pos="8296"/>
+            </w:tabs>
+            <w:rPr>
+              <w:rFonts w:eastAsiaTheme="minorEastAsia"/>
+              <w:b w:val="0"/>
+              <w:noProof/>
+            </w:rPr>
+          </w:pPr>
+          <w:r>
+            <w:fldChar w:fldCharType="begin"/>
+          </w:r>
+          <w:r>
+            <w:instrText xml:space="preserve"> TOC \o "1-3" \h \z \u </w:instrText>
+          </w:r>
+          <w:r>
+            <w:fldChar w:fldCharType="separate"/>
+          </w:r>
+        </w:p>
+        <w:p>
+          <w:pPr>
+            <w:pStyle w:val="TOC1"/>
+            <w:tabs>
+              <w:tab w:val="left" w:pos="660"/>
+              <w:tab w:val="right" w:leader="dot" w:pos="8296"/>
+            </w:tabs>
+            <w:rPr>
+              <w:rFonts w:eastAsiaTheme="minorEastAsia"/>
+              <w:b w:val="0"/>
+              <w:noProof/>
+            </w:rPr>
+          </w:pPr>
+          <w:hyperlink w:anchor="_Toc4848053" w:history="1">
+            <w:r>
+              <w:rPr>
+                <w:rStyle w:val="Hyperlink"/>
+                <w:rFonts w:ascii="Arial" w:hAnsi="Arial" w:cs="Arial"/>
+                <w:noProof/>
+              </w:rPr>
+              <w:t>1)</w:t>
+            </w:r>
+            <w:r>
+              <w:rPr>
+                <w:rFonts w:eastAsiaTheme="minorEastAsia"/>
+                <w:b w:val="0"/>
+                <w:noProof/>
+              </w:rPr>
+              <w:tab/>
+            </w:r>
+            <w:r>
+              <w:rPr>
+                <w:rStyle w:val="Hyperlink"/>
+                <w:rFonts w:ascii="Arial" w:hAnsi="Arial" w:cs="Arial"/>
+                <w:noProof/>
+              </w:rPr>
+              <w:t>Submitting Product Listing by Lender</w:t>
+            </w:r>
+            <w:r>
+              <w:rPr>
+                <w:noProof/>
+                <w:webHidden/>
+              </w:rPr>
+              <w:tab/>
+            </w:r>
+            <w:r>
+              <w:rPr>
+                <w:noProof/>
+                <w:webHidden/>
+              </w:rPr>
+              <w:fldChar w:fldCharType="begin"/>
+            </w:r>
+            <w:r>
+              <w:rPr>
+                <w:noProof/>
+                <w:webHidden/>
+              </w:rPr>
+              <w:instrText xml:space="preserve"> PAGEREF _Toc4848053 \h </w:instrText>
+            </w:r>
+            <w:r>
+              <w:rPr>
+                <w:noProof/>
+                <w:webHidden/>
+              </w:rPr>
+            </w:r>
+            <w:r>
+              <w:rPr>
+                <w:noProof/>
+                <w:webHidden/>
+              </w:rPr>
+              <w:fldChar w:fldCharType="separate"/>
+            </w:r>
+            <w:r>
+              <w:rPr>
+                <w:noProof/>
+                <w:webHidden/>
+              </w:rPr>
+              <w:t>3</w:t>
+            </w:r>
+            <w:r>
+              <w:rPr>
+                <w:noProof/>
+                <w:webHidden/>
+              </w:rPr>
+              <w:fldChar w:fldCharType="end"/>
+            </w:r>
+          </w:hyperlink>
+        </w:p>
+        <w:p>
+          <w:pPr>
+            <w:pStyle w:val="TOC1"/>
+            <w:tabs>
+              <w:tab w:val="left" w:pos="660"/>
+              <w:tab w:val="right" w:leader="dot" w:pos="8296"/>
+            </w:tabs>
+            <w:rPr>
+              <w:rFonts w:eastAsiaTheme="minorEastAsia"/>
+              <w:b w:val="0"/>
+              <w:noProof/>
+            </w:rPr>
+          </w:pPr>
+          <w:hyperlink w:anchor="_Toc4848054" w:history="1">
+            <w:r>
+              <w:rPr>
+                <w:rStyle w:val="Hyperlink"/>
+                <w:rFonts w:ascii="Arial" w:hAnsi="Arial" w:cs="Arial"/>
+                <w:noProof/>
+              </w:rPr>
+              <w:t>2)</w:t>
+            </w:r>
+            <w:r>
+              <w:rPr>
+                <w:rFonts w:eastAsiaTheme="minorEastAsia"/>
+                <w:b w:val="0"/>
+                <w:noProof/>
+              </w:rPr>
+              <w:tab/>
+            </w:r>
+            <w:r>
+              <w:rPr>
+                <w:rStyle w:val="Hyperlink"/>
+                <w:rFonts w:ascii="Arial" w:hAnsi="Arial" w:cs="Arial"/>
+                <w:noProof/>
+              </w:rPr>
+              <w:t>Login for Lenders and Sellers</w:t>
+            </w:r>
+            <w:r>
+              <w:rPr>
+                <w:noProof/>
+                <w:webHidden/>
+              </w:rPr>
+              <w:tab/>
+            </w:r>
+            <w:r>
+              <w:rPr>
+                <w:noProof/>
+                <w:webHidden/>
+              </w:rPr>
+              <w:fldChar w:fldCharType="begin"/>
+            </w:r>
+            <w:r>
+              <w:rPr>
+                <w:noProof/>
+                <w:webHidden/>
+              </w:rPr>
+              <w:instrText xml:space="preserve"> PAGEREF _Toc4848054 \h </w:instrText>
+            </w:r>
+            <w:r>
+              <w:rPr>
+                <w:noProof/>
+                <w:webHidden/>
+              </w:rPr>
+            </w:r>
+            <w:r>
+              <w:rPr>
+                <w:noProof/>
+                <w:webHidden/>
+              </w:rPr>
+              <w:fldChar w:fldCharType="separate"/>
+            </w:r>
+            <w:r>
+              <w:rPr>
+                <w:noProof/>
+                <w:webHidden/>
+              </w:rPr>
+              <w:t>4</w:t>
+            </w:r>
+            <w:r>
+              <w:rPr>
+                <w:noProof/>
+                <w:webHidden/>
+              </w:rPr>
+              <w:fldChar w:fldCharType="end"/>
+            </w:r>
+          </w:hyperlink>
+        </w:p>
+        <w:p>
+          <w:pPr>
+            <w:pStyle w:val="TOC1"/>
+            <w:tabs>
+              <w:tab w:val="left" w:pos="660"/>
+              <w:tab w:val="right" w:leader="dot" w:pos="8296"/>
+            </w:tabs>
+            <w:rPr>
+              <w:rFonts w:eastAsiaTheme="minorEastAsia"/>
+              <w:b w:val="0"/>
+              <w:noProof/>
+            </w:rPr>
+          </w:pPr>
+          <w:hyperlink w:anchor="_Toc4848055" w:history="1">
+            <w:r>
+              <w:rPr>
+                <w:rStyle w:val="Hyperlink"/>
+                <w:rFonts w:ascii="Arial" w:hAnsi="Arial" w:cs="Arial"/>
+                <w:noProof/>
+              </w:rPr>
+              <w:t>3)</w:t>
+            </w:r>
+            <w:r>
+              <w:rPr>
+                <w:rFonts w:eastAsiaTheme="minorEastAsia"/>
+                <w:b w:val="0"/>
+                <w:noProof/>
+              </w:rPr>
+              <w:tab/>
+            </w:r>
+            <w:r>
+              <w:rPr>
+                <w:rStyle w:val="Hyperlink"/>
+                <w:rFonts w:ascii="Arial" w:hAnsi="Arial" w:cs="Arial"/>
+                <w:noProof/>
+              </w:rPr>
+              <w:t>Marketing Website – Homepage / Listing View</w:t>
+            </w:r>
+            <w:r>
+              <w:rPr>
+                <w:noProof/>
+                <w:webHidden/>
+              </w:rPr>
+              <w:tab/>
+            </w:r>
+            <w:r>
+              <w:rPr>
+                <w:noProof/>
+                <w:webHidden/>
+              </w:rPr>
+              <w:fldChar w:fldCharType="begin"/>
+            </w:r>
+            <w:r>
+              <w:rPr>
+                <w:noProof/>
+                <w:webHidden/>
+              </w:rPr>
+              <w:instrText xml:space="preserve"> PAGEREF _Toc4848055 \h </w:instrText>
+            </w:r>
+            <w:r>
+              <w:rPr>
+                <w:noProof/>
+                <w:webHidden/>
+              </w:rPr>
+            </w:r>
+            <w:r>
+              <w:rPr>
+                <w:noProof/>
+                <w:webHidden/>
+              </w:rPr>
+              <w:fldChar w:fldCharType="separate"/>
+            </w:r>
+            <w:r>
+              <w:rPr>
+                <w:noProof/>
+                <w:webHidden/>
+              </w:rPr>
+              <w:t>5</w:t>
+            </w:r>
+            <w:r>
+              <w:rPr>
+                <w:noProof/>
+                <w:webHidden/>
+              </w:rPr>
+              <w:fldChar w:fldCharType="end"/>
+            </w:r>
+          </w:hyperlink>
+        </w:p>
+        <w:p>
+          <w:pPr>
+            <w:pStyle w:val="TOC1"/>
+            <w:tabs>
+              <w:tab w:val="left" w:pos="660"/>
+              <w:tab w:val="right" w:leader="dot" w:pos="8296"/>
+            </w:tabs>
+            <w:rPr>
+              <w:rFonts w:eastAsiaTheme="minorEastAsia"/>
+              <w:b w:val="0"/>
+              <w:noProof/>
+            </w:rPr>
+          </w:pPr>
+          <w:hyperlink w:anchor="_Toc4848056" w:history="1">
+            <w:r>
+              <w:rPr>
+                <w:rStyle w:val="Hyperlink"/>
+                <w:rFonts w:ascii="Arial" w:hAnsi="Arial" w:cs="Arial"/>
+                <w:noProof/>
+              </w:rPr>
+              <w:t>4)</w:t>
+            </w:r>
+            <w:r>
+              <w:rPr>
+                <w:rFonts w:eastAsiaTheme="minorEastAsia"/>
+                <w:b w:val="0"/>
+                <w:noProof/>
+              </w:rPr>
+              <w:tab/>
+            </w:r>
+            <w:r>
+              <w:rPr>
+                <w:rStyle w:val="Hyperlink"/>
+                <w:rFonts w:ascii="Arial" w:hAnsi="Arial" w:cs="Arial"/>
+                <w:noProof/>
+              </w:rPr>
+              <w:t>Single Product View</w:t>
+            </w:r>
+            <w:r>
+              <w:rPr>
+                <w:noProof/>
+                <w:webHidden/>
+              </w:rPr>
+              <w:tab/>
+            </w:r>
+            <w:r>
+              <w:rPr>
+                <w:noProof/>
+                <w:webHidden/>
+              </w:rPr>
+              <w:fldChar w:fldCharType="begin"/>
+            </w:r>
+            <w:r>
+              <w:rPr>
+                <w:noProof/>
+                <w:webHidden/>
+              </w:rPr>
+              <w:instrText xml:space="preserve"> PAGEREF _Toc4848056 \h </w:instrText>
+            </w:r>
+            <w:r>
+              <w:rPr>
+                <w:noProof/>
+                <w:webHidden/>
+              </w:rPr>
+            </w:r>
+            <w:r>
+              <w:rPr>
+                <w:noProof/>
+                <w:webHidden/>
+              </w:rPr>
+              <w:fldChar w:fldCharType="separate"/>
+            </w:r>
+            <w:r>
+              <w:rPr>
+                <w:noProof/>
+                <w:webHidden/>
+              </w:rPr>
+              <w:t>6</w:t>
+            </w:r>
+            <w:r>
+              <w:rPr>
+                <w:noProof/>
+                <w:webHidden/>
+              </w:rPr>
+              <w:fldChar w:fldCharType="end"/>
+            </w:r>
+          </w:hyperlink>
+        </w:p>
+        <w:p>
+          <w:pPr>
+            <w:pStyle w:val="TOC1"/>
+            <w:tabs>
+              <w:tab w:val="left" w:pos="660"/>
+              <w:tab w:val="right" w:leader="dot" w:pos="8296"/>
+            </w:tabs>
+            <w:rPr>
+              <w:rFonts w:eastAsiaTheme="minorEastAsia"/>
+              <w:b w:val="0"/>
+              <w:noProof/>
+            </w:rPr>
+          </w:pPr>
+          <w:hyperlink w:anchor="_Toc4848057" w:history="1">
+            <w:r>
+              <w:rPr>
+                <w:rStyle w:val="Hyperlink"/>
+                <w:rFonts w:ascii="Arial" w:hAnsi="Arial" w:cs="Arial"/>
+                <w:noProof/>
+              </w:rPr>
+              <w:t>5)</w:t>
+            </w:r>
+            <w:r>
+              <w:rPr>
+                <w:rFonts w:eastAsiaTheme="minorEastAsia"/>
+                <w:b w:val="0"/>
+                <w:noProof/>
+              </w:rPr>
+              <w:tab/>
+            </w:r>
+            <w:r>
+              <w:rPr>
+                <w:rStyle w:val="Hyperlink"/>
+                <w:rFonts w:ascii="Arial" w:hAnsi="Arial" w:cs="Arial"/>
+                <w:noProof/>
+              </w:rPr>
+              <w:t>Payment Screen</w:t>
+            </w:r>
+            <w:r>
+              <w:rPr>
+                <w:noProof/>
+                <w:webHidden/>
+              </w:rPr>
+              <w:tab/>
+            </w:r>
+            <w:r>
+              <w:rPr>
+                <w:noProof/>
+                <w:webHidden/>
+              </w:rPr>
+              <w:fldChar w:fldCharType="begin"/>
+            </w:r>
+            <w:r>
+              <w:rPr>
+                <w:noProof/>
+                <w:webHidden/>
+              </w:rPr>
+              <w:instrText xml:space="preserve"> PAGEREF _Toc4848057 \h </w:instrText>
+            </w:r>
+            <w:r>
+              <w:rPr>
+                <w:noProof/>
+                <w:webHidden/>
+              </w:rPr>
+            </w:r>
+            <w:r>
+              <w:rPr>
+                <w:noProof/>
+                <w:webHidden/>
+              </w:rPr>
+              <w:fldChar w:fldCharType="separate"/>
+            </w:r>
+            <w:r>
+              <w:rPr>
+                <w:noProof/>
+                <w:webHidden/>
+              </w:rPr>
+              <w:t>7</w:t>
+            </w:r>
+            <w:r>
+              <w:rPr>
+                <w:noProof/>
+                <w:webHidden/>
+              </w:rPr>
+              <w:fldChar w:fldCharType="end"/>
+            </w:r>
+          </w:hyperlink>
+        </w:p>
+        <w:p>
+          <w:pPr>
+            <w:pStyle w:val="TOC1"/>
+            <w:tabs>
+              <w:tab w:val="left" w:pos="660"/>
+              <w:tab w:val="right" w:leader="dot" w:pos="8296"/>
+            </w:tabs>
+            <w:rPr>
+              <w:rFonts w:eastAsiaTheme="minorEastAsia"/>
+              <w:b w:val="0"/>
+              <w:noProof/>
+            </w:rPr>
+          </w:pPr>
+          <w:hyperlink w:anchor="_Toc4848058" w:history="1">
+            <w:r>
+              <w:rPr>
+                <w:rStyle w:val="Hyperlink"/>
+                <w:rFonts w:ascii="Arial" w:hAnsi="Arial" w:cs="Arial"/>
+                <w:noProof/>
+              </w:rPr>
+              <w:t>6)</w:t>
+            </w:r>
+            <w:r>
+              <w:rPr>
+                <w:rFonts w:eastAsiaTheme="minorEastAsia"/>
+                <w:b w:val="0"/>
+                <w:noProof/>
+              </w:rPr>
+              <w:tab/>
+            </w:r>
+            <w:r>
+              <w:rPr>
+                <w:rStyle w:val="Hyperlink"/>
+                <w:rFonts w:ascii="Arial" w:hAnsi="Arial" w:cs="Arial"/>
+                <w:noProof/>
+              </w:rPr>
+              <w:t>Uploading Listing from mobile</w:t>
+            </w:r>
+            <w:r>
+              <w:rPr>
+                <w:noProof/>
+                <w:webHidden/>
+              </w:rPr>
+              <w:tab/>
+            </w:r>
+            <w:r>
+              <w:rPr>
+                <w:noProof/>
+                <w:webHidden/>
+              </w:rPr>
+              <w:fldChar w:fldCharType="begin"/>
+            </w:r>
+            <w:r>
+              <w:rPr>
+                <w:noProof/>
+                <w:webHidden/>
+              </w:rPr>
+              <w:instrText xml:space="preserve"> PAGEREF _Toc4848058 \h </w:instrText>
+            </w:r>
+            <w:r>
+              <w:rPr>
+                <w:noProof/>
+                <w:webHidden/>
+              </w:rPr>
+            </w:r>
+            <w:r>
+              <w:rPr>
+                <w:noProof/>
+                <w:webHidden/>
+              </w:rPr>
+              <w:fldChar w:fldCharType="separate"/>
+            </w:r>
+            <w:r>
+              <w:rPr>
+                <w:noProof/>
+                <w:webHidden/>
+              </w:rPr>
+              <w:t>8</w:t>
+            </w:r>
+            <w:r>
+              <w:rPr>
+                <w:noProof/>
+                <w:webHidden/>
+              </w:rPr>
+              <w:fldChar w:fldCharType="end"/>
+            </w:r>
+          </w:hyperlink>
+        </w:p>
+        <w:p>
+          <w:pPr>
+            <w:pStyle w:val="TOC1"/>
+            <w:tabs>
+              <w:tab w:val="left" w:pos="660"/>
+              <w:tab w:val="right" w:leader="dot" w:pos="8296"/>
+            </w:tabs>
+            <w:rPr>
+              <w:rFonts w:eastAsiaTheme="minorEastAsia"/>
+              <w:b w:val="0"/>
+              <w:noProof/>
+            </w:rPr>
+          </w:pPr>
+          <w:hyperlink w:anchor="_Toc4848059" w:history="1">
+            <w:r>
+              <w:rPr>
+                <w:rStyle w:val="Hyperlink"/>
+                <w:rFonts w:ascii="Arial" w:hAnsi="Arial" w:cs="Arial"/>
+                <w:noProof/>
+              </w:rPr>
+              <w:t>7)</w:t>
+            </w:r>
+            <w:r>
+              <w:rPr>
+                <w:rFonts w:eastAsiaTheme="minorEastAsia"/>
+                <w:b w:val="0"/>
+                <w:noProof/>
+              </w:rPr>
+              <w:tab/>
+            </w:r>
+            <w:r>
+              <w:rPr>
+                <w:rStyle w:val="Hyperlink"/>
+                <w:rFonts w:ascii="Arial" w:hAnsi="Arial" w:cs="Arial"/>
+                <w:noProof/>
+              </w:rPr>
+              <w:t>Marketing Page 2</w:t>
+            </w:r>
+            <w:r>
+              <w:rPr>
+                <w:noProof/>
+                <w:webHidden/>
+              </w:rPr>
+              <w:tab/>
+            </w:r>
+            <w:r>
+              <w:rPr>
+                <w:noProof/>
+                <w:webHidden/>
+              </w:rPr>
+              <w:fldChar w:fldCharType="begin"/>
+            </w:r>
+            <w:r>
+              <w:rPr>
+                <w:noProof/>
+                <w:webHidden/>
+              </w:rPr>
+              <w:instrText xml:space="preserve"> PAGEREF _Toc4848059 \h </w:instrText>
+            </w:r>
+            <w:r>
+              <w:rPr>
+                <w:noProof/>
+                <w:webHidden/>
+              </w:rPr>
+            </w:r>
+            <w:r>
+              <w:rPr>
+                <w:noProof/>
+                <w:webHidden/>
+              </w:rPr>
+              <w:fldChar w:fldCharType="separate"/>
+            </w:r>
+            <w:r>
+              <w:rPr>
+                <w:noProof/>
+                <w:webHidden/>
+              </w:rPr>
+              <w:t>9</w:t>
+            </w:r>
+            <w:r>
+              <w:rPr>
+                <w:noProof/>
+                <w:webHidden/>
+              </w:rPr>
+              <w:fldChar w:fldCharType="end"/>
+            </w:r>
+          </w:hyperlink>
+        </w:p>
+        <w:p>
+          <w:pPr>
+            <w:pStyle w:val="TOC1"/>
+            <w:tabs>
+              <w:tab w:val="left" w:pos="660"/>
+              <w:tab w:val="right" w:leader="dot" w:pos="8296"/>
+            </w:tabs>
+            <w:rPr>
+              <w:rFonts w:eastAsiaTheme="minorEastAsia"/>
+              <w:b w:val="0"/>
+              <w:noProof/>
+            </w:rPr>
+          </w:pPr>
+          <w:hyperlink w:anchor="_Toc4848060" w:history="1">
+            <w:r>
+              <w:rPr>
+                <w:rStyle w:val="Hyperlink"/>
+                <w:rFonts w:ascii="Arial" w:hAnsi="Arial" w:cs="Arial"/>
+                <w:noProof/>
+              </w:rPr>
+              <w:t>8)</w:t>
+            </w:r>
+            <w:r>
+              <w:rPr>
+                <w:rFonts w:eastAsiaTheme="minorEastAsia"/>
+                <w:b w:val="0"/>
+                <w:noProof/>
+              </w:rPr>
+              <w:tab/>
+            </w:r>
+            <w:r>
+              <w:rPr>
+                <w:rStyle w:val="Hyperlink"/>
+                <w:rFonts w:ascii="Arial" w:hAnsi="Arial" w:cs="Arial"/>
+                <w:noProof/>
+              </w:rPr>
+              <w:t>Product Renting View</w:t>
+            </w:r>
+            <w:r>
+              <w:rPr>
+                <w:noProof/>
+                <w:webHidden/>
+              </w:rPr>
+              <w:tab/>
+            </w:r>
+            <w:r>
+              <w:rPr>
+                <w:noProof/>
+                <w:webHidden/>
+              </w:rPr>
+              <w:fldChar w:fldCharType="begin"/>
+            </w:r>
+            <w:r>
+              <w:rPr>
+                <w:noProof/>
+                <w:webHidden/>
+              </w:rPr>
+              <w:instrText xml:space="preserve"> PAGEREF _Toc4848060 \h </w:instrText>
+            </w:r>
+            <w:r>
+              <w:rPr>
+                <w:noProof/>
+                <w:webHidden/>
+              </w:rPr>
+            </w:r>
+            <w:r>
+              <w:rPr>
+                <w:noProof/>
+                <w:webHidden/>
+              </w:rPr>
+              <w:fldChar w:fldCharType="separate"/>
+            </w:r>
+            <w:r>
+              <w:rPr>
+                <w:noProof/>
+                <w:webHidden/>
+              </w:rPr>
+              <w:t>10</w:t>
+            </w:r>
+            <w:r>
+              <w:rPr>
+                <w:noProof/>
+                <w:webHidden/>
+              </w:rPr>
+              <w:fldChar w:fldCharType="end"/>
+            </w:r>
+          </w:hyperlink>
+        </w:p>
+        <w:p>
+          <w:pPr>
+            <w:pStyle w:val="TOC1"/>
+            <w:tabs>
+              <w:tab w:val="left" w:pos="660"/>
+              <w:tab w:val="right" w:leader="dot" w:pos="8296"/>
+            </w:tabs>
+            <w:rPr>
+              <w:rFonts w:eastAsiaTheme="minorEastAsia"/>
+              <w:b w:val="0"/>
+              <w:noProof/>
+            </w:rPr>
+          </w:pPr>
+          <w:hyperlink w:anchor="_Toc4848061" w:history="1">
+            <w:r>
+              <w:rPr>
+                <w:rStyle w:val="Hyperlink"/>
+                <w:rFonts w:ascii="Arial" w:hAnsi="Arial" w:cs="Arial"/>
+                <w:noProof/>
+              </w:rPr>
+              <w:t>9)</w:t>
+            </w:r>
+            <w:r>
+              <w:rPr>
+                <w:rFonts w:eastAsiaTheme="minorEastAsia"/>
+                <w:b w:val="0"/>
+                <w:noProof/>
+              </w:rPr>
+              <w:tab/>
+            </w:r>
+            <w:r>
+              <w:rPr>
+                <w:rStyle w:val="Hyperlink"/>
+                <w:rFonts w:ascii="Arial" w:hAnsi="Arial" w:cs="Arial"/>
+                <w:noProof/>
+              </w:rPr>
+              <w:t>Renting Multiple Products View</w:t>
+            </w:r>
+            <w:r>
+              <w:rPr>
+                <w:noProof/>
+                <w:webHidden/>
+              </w:rPr>
+              <w:tab/>
+            </w:r>
+            <w:r>
+              <w:rPr>
+                <w:noProof/>
+                <w:webHidden/>
+              </w:rPr>
+              <w:fldChar w:fldCharType="begin"/>
+            </w:r>
+            <w:r>
+              <w:rPr>
+                <w:noProof/>
+                <w:webHidden/>
+              </w:rPr>
+              <w:instrText xml:space="preserve"> PAGEREF _Toc4848061 \h </w:instrText>
+            </w:r>
+            <w:r>
+              <w:rPr>
+                <w:noProof/>
+                <w:webHidden/>
+              </w:rPr>
+            </w:r>
+            <w:r>
+              <w:rPr>
+                <w:noProof/>
+                <w:webHidden/>
+              </w:rPr>
+              <w:fldChar w:fldCharType="separate"/>
+            </w:r>
+            <w:r>
+              <w:rPr>
+                <w:noProof/>
+                <w:webHidden/>
+              </w:rPr>
+              <w:t>11</w:t>
+            </w:r>
+            <w:r>
+              <w:rPr>
+                <w:noProof/>
+                <w:webHidden/>
+              </w:rPr>
+              <w:fldChar w:fldCharType="end"/>
+            </w:r>
+          </w:hyperlink>
+        </w:p>
+        <w:p>
+          <w:pPr>
+            <w:pStyle w:val="TOC1"/>
+            <w:tabs>
+              <w:tab w:val="left" w:pos="660"/>
+              <w:tab w:val="right" w:leader="dot" w:pos="8296"/>
+            </w:tabs>
+            <w:rPr>
+              <w:rFonts w:eastAsiaTheme="minorEastAsia"/>
+              <w:b w:val="0"/>
+              <w:noProof/>
+            </w:rPr>
+          </w:pPr>
+          <w:hyperlink w:anchor="_Toc4848062" w:history="1">
+            <w:r>
+              <w:rPr>
+                <w:rStyle w:val="Hyperlink"/>
+                <w:rFonts w:ascii="Arial" w:hAnsi="Arial" w:cs="Arial"/>
+                <w:noProof/>
+              </w:rPr>
+              <w:t>10)</w:t>
+            </w:r>
+            <w:r>
+              <w:rPr>
+                <w:rFonts w:eastAsiaTheme="minorEastAsia"/>
+                <w:b w:val="0"/>
+                <w:noProof/>
+              </w:rPr>
+              <w:tab/>
+            </w:r>
+            <w:r>
+              <w:rPr>
+                <w:rStyle w:val="Hyperlink"/>
+                <w:rFonts w:ascii="Arial" w:hAnsi="Arial" w:cs="Arial"/>
+                <w:noProof/>
+              </w:rPr>
+              <w:t>Products Search and Category View</w:t>
+            </w:r>
+            <w:r>
+              <w:rPr>
+                <w:noProof/>
+                <w:webHidden/>
+              </w:rPr>
+              <w:tab/>
+            </w:r>
+            <w:r>
+              <w:rPr>
+                <w:noProof/>
+                <w:webHidden/>
+              </w:rPr>
+              <w:fldChar w:fldCharType="begin"/>
+            </w:r>
+            <w:r>
+              <w:rPr>
+                <w:noProof/>
+                <w:webHidden/>
+              </w:rPr>
+              <w:instrText xml:space="preserve"> PAGEREF _Toc4848062 \h </w:instrText>
+            </w:r>
+            <w:r>
+              <w:rPr>
+                <w:noProof/>
+                <w:webHidden/>
+              </w:rPr>
+            </w:r>
+            <w:r>
+              <w:rPr>
+                <w:noProof/>
+                <w:webHidden/>
+              </w:rPr>
+              <w:fldChar w:fldCharType="separate"/>
+            </w:r>
+            <w:r>
+              <w:rPr>
+                <w:noProof/>
+                <w:webHidden/>
+              </w:rPr>
+              <w:t>12</w:t>
+            </w:r>
+            <w:r>
+              <w:rPr>
+                <w:noProof/>
+                <w:webHidden/>
+              </w:rPr>
+              <w:fldChar w:fldCharType="end"/>
+            </w:r>
+          </w:hyperlink>
+        </w:p>
+        <w:p>
+          <w:pPr>
+            <w:pStyle w:val="TOC1"/>
+            <w:tabs>
+              <w:tab w:val="left" w:pos="660"/>
+              <w:tab w:val="right" w:leader="dot" w:pos="8296"/>
+            </w:tabs>
+            <w:rPr>
+              <w:rFonts w:eastAsiaTheme="minorEastAsia"/>
+              <w:b w:val="0"/>
+              <w:noProof/>
+            </w:rPr>
+          </w:pPr>
+          <w:hyperlink w:anchor="_Toc4848063" w:history="1">
+            <w:r>
+              <w:rPr>
+                <w:rStyle w:val="Hyperlink"/>
+                <w:rFonts w:ascii="Arial" w:hAnsi="Arial" w:cs="Arial"/>
+                <w:noProof/>
+              </w:rPr>
+              <w:t>11)</w:t>
+            </w:r>
+            <w:r>
+              <w:rPr>
+                <w:rFonts w:eastAsiaTheme="minorEastAsia"/>
+                <w:b w:val="0"/>
+                <w:noProof/>
+              </w:rPr>
+              <w:tab/>
+            </w:r>
+            <w:r>
+              <w:rPr>
+                <w:rStyle w:val="Hyperlink"/>
+                <w:rFonts w:ascii="Arial" w:hAnsi="Arial" w:cs="Arial"/>
+                <w:noProof/>
+              </w:rPr>
+              <w:t>Final Checkout and Deposit Payment</w:t>
+            </w:r>
+            <w:r>
+              <w:rPr>
+                <w:noProof/>
+                <w:webHidden/>
+              </w:rPr>
+              <w:tab/>
+            </w:r>
+            <w:r>
+              <w:rPr>
+                <w:noProof/>
+                <w:webHidden/>
+              </w:rPr>
+              <w:fldChar w:fldCharType="begin"/>
+            </w:r>
+            <w:r>
+              <w:rPr>
+                <w:noProof/>
+                <w:webHidden/>
+              </w:rPr>
+              <w:instrText xml:space="preserve"> PAGEREF _Toc4848063 \h </w:instrText>
+            </w:r>
+            <w:r>
+              <w:rPr>
+                <w:noProof/>
+                <w:webHidden/>
+              </w:rPr>
+            </w:r>
+            <w:r>
+              <w:rPr>
+                <w:noProof/>
+                <w:webHidden/>
+              </w:rPr>
+              <w:fldChar w:fldCharType="separate"/>
+            </w:r>
+            <w:r>
+              <w:rPr>
+                <w:noProof/>
+                <w:webHidden/>
+              </w:rPr>
+              <w:t>13</w:t>
+            </w:r>
+            <w:r>
+              <w:rPr>
+                <w:noProof/>
+                <w:webHidden/>
+              </w:rPr>
+              <w:fldChar w:fldCharType="end"/>
+            </w:r>
+          </w:hyperlink>
+        </w:p>
+        <w:p>
+          <w:pPr>
+            <w:pStyle w:val="TOC1"/>
+            <w:tabs>
+              <w:tab w:val="left" w:pos="660"/>
+              <w:tab w:val="right" w:leader="dot" w:pos="8296"/>
+            </w:tabs>
+            <w:rPr>
+              <w:rFonts w:eastAsiaTheme="minorEastAsia"/>
+              <w:b w:val="0"/>
+              <w:noProof/>
+            </w:rPr>
+          </w:pPr>
+          <w:hyperlink w:anchor="_Toc4848064" w:history="1">
+            <w:r>
+              <w:rPr>
+                <w:rStyle w:val="Hyperlink"/>
+                <w:rFonts w:ascii="Arial" w:hAnsi="Arial" w:cs="Arial"/>
+                <w:noProof/>
+              </w:rPr>
+              <w:t>12)</w:t>
+            </w:r>
+            <w:r>
+              <w:rPr>
+                <w:rFonts w:eastAsiaTheme="minorEastAsia"/>
+                <w:b w:val="0"/>
+                <w:noProof/>
+              </w:rPr>
+              <w:tab/>
+            </w:r>
+            <w:r>
+              <w:rPr>
+                <w:rStyle w:val="Hyperlink"/>
+                <w:rFonts w:ascii="Arial" w:hAnsi="Arial" w:cs="Arial"/>
+                <w:noProof/>
+              </w:rPr>
+              <w:t>Registration Screen</w:t>
+            </w:r>
+            <w:r>
+              <w:rPr>
+                <w:noProof/>
+                <w:webHidden/>
+              </w:rPr>
+              <w:tab/>
+            </w:r>
+            <w:r>
+              <w:rPr>
+                <w:noProof/>
+                <w:webHidden/>
+              </w:rPr>
+              <w:fldChar w:fldCharType="begin"/>
+            </w:r>
+            <w:r>
+              <w:rPr>
+                <w:noProof/>
+                <w:webHidden/>
+              </w:rPr>
+              <w:instrText xml:space="preserve"> PAGEREF _Toc4848064 \h </w:instrText>
+            </w:r>
+            <w:r>
+              <w:rPr>
+                <w:noProof/>
+                <w:webHidden/>
+              </w:rPr>
+            </w:r>
+            <w:r>
+              <w:rPr>
+                <w:noProof/>
+                <w:webHidden/>
+              </w:rPr>
+              <w:fldChar w:fldCharType="separate"/>
+            </w:r>
+            <w:r>
+              <w:rPr>
+                <w:noProof/>
+                <w:webHidden/>
+              </w:rPr>
+              <w:t>14</w:t>
+            </w:r>
+            <w:r>
+              <w:rPr>
+                <w:noProof/>
+                <w:webHidden/>
+              </w:rPr>
+              <w:fldChar w:fldCharType="end"/>
+            </w:r>
+          </w:hyperlink>
+        </w:p>
+        <w:p>
+          <w:pPr>
+            <w:rPr>
+              <w:b/>
+            </w:rPr>
+          </w:pPr>
+          <w:r>
+            <w:rPr>
+              <w:b/>
+              <w:bCs/>
+              <w:noProof/>
+            </w:rPr>
+            <w:fldChar w:fldCharType="end"/>
+          </w:r>
+        </w:p>
+      </w:sdtContent>
+    </w:sdt>
+    <w:p>
+      <w:pPr>
+        <w:rPr>
+          <w:rFonts w:ascii="Arial" w:hAnsi="Arial" w:cs="Arial"/>
+          <w:b/>
+        </w:rPr>
+      </w:pPr>
       <w:r>
         <w:rPr>
-          <w:sz w:val="24"/>
+          <w:rFonts w:ascii="Arial" w:hAnsi="Arial" w:cs="Arial"/>
+          <w:b/>
         </w:rPr>
-        <w:t>1.0. Page 1</w:t>
-      </w:r>
-    </w:p>
-    <w:p>
-      <w:r>
         <w:br w:type="page"/>
       </w:r>
     </w:p>
     <w:p>
       <w:pPr>
         <w:pStyle w:val="Heading1"/>
+        <w:numPr>
+          <w:ilvl w:val="0"/>
+          <w:numId w:val="4"/>
+        </w:numPr>
+        <w:jc w:val="center"/>
+        <w:rPr>
+          <w:rFonts w:ascii="Arial" w:hAnsi="Arial" w:cs="Arial"/>
+          <w:sz w:val="24"/>
+          <w:szCs w:val="22"/>
+        </w:rPr>
       </w:pPr>
-      <w:bookmarkStart w:id="3" w:name="_Toc229998737"/>
+      <w:bookmarkStart w:id="9" w:name="_Toc229998737"/>
+      <w:bookmarkStart w:id="10" w:name="_Toc4848053"/>
       <w:r>
         <w:rPr>
-          <w:sz w:val="30"/>
+          <w:rFonts w:ascii="Arial" w:hAnsi="Arial" w:cs="Arial"/>
+          <w:sz w:val="24"/>
+          <w:szCs w:val="22"/>
         </w:rPr>
         <w:lastRenderedPageBreak/>
-        <w:t>1.0. P</w:t>
+        <w:t>Submitting</w:t>
       </w:r>
-      <w:bookmarkEnd w:id="3"/>
       <w:r>
         <w:rPr>
-          <w:sz w:val="30"/>
+          <w:rFonts w:ascii="Arial" w:hAnsi="Arial" w:cs="Arial"/>
+          <w:sz w:val="24"/>
+          <w:szCs w:val="22"/>
         </w:rPr>
-        <w:t>roduct upload view</w:t>
+        <w:t xml:space="preserve"> </w:t>
       </w:r>
-    </w:p>
-    <w:p/>
-    <w:p>
       <w:r>
         <w:rPr>
+          <w:rFonts w:ascii="Arial" w:hAnsi="Arial" w:cs="Arial"/>
+          <w:sz w:val="24"/>
+          <w:szCs w:val="22"/>
+        </w:rPr>
+        <w:t>P</w:t>
+      </w:r>
+      <w:bookmarkEnd w:id="9"/>
+      <w:r>
+        <w:rPr>
+          <w:rFonts w:ascii="Arial" w:hAnsi="Arial" w:cs="Arial"/>
+          <w:sz w:val="24"/>
+          <w:szCs w:val="22"/>
+        </w:rPr>
+        <w:t xml:space="preserve">roduct Listing </w:t>
+      </w:r>
+      <w:r>
+        <w:rPr>
+          <w:rFonts w:ascii="Arial" w:hAnsi="Arial" w:cs="Arial"/>
+          <w:sz w:val="24"/>
+          <w:szCs w:val="22"/>
+        </w:rPr>
+        <w:t>by Lender</w:t>
+      </w:r>
+      <w:bookmarkEnd w:id="10"/>
+    </w:p>
+    <w:p>
+      <w:pPr>
+        <w:jc w:val="center"/>
+        <w:rPr>
+          <w:rFonts w:ascii="Arial" w:hAnsi="Arial" w:cs="Arial"/>
+        </w:rPr>
+      </w:pPr>
+      <w:r>
+        <w:rPr>
+          <w:rFonts w:ascii="Arial" w:hAnsi="Arial" w:cs="Arial"/>
           <w:noProof/>
         </w:rPr>
         <w:drawing>
-          <wp:inline distT="0" distB="0" distL="0" distR="0">
+          <wp:inline distT="0" distB="0" distL="0" distR="0" wp14:anchorId="009E579D" wp14:editId="5593E552">
             <wp:extent cx="5904762" cy="6349206"/>
             <wp:effectExtent l="0" t="0" r="0" b="0"/>
             <wp:docPr id="1" name="0 Imagen" descr="0 Imagen"/>
@@ -107,7 +1427,7 @@
                     <pic:cNvPicPr/>
                   </pic:nvPicPr>
                   <pic:blipFill>
-                    <a:blip r:embed="rId7" cstate="print"/>
+                    <a:blip r:embed="rId8" cstate="print"/>
                     <a:stretch>
                       <a:fillRect/>
                     </a:stretch>
@@ -128,51 +1448,112 @@
         </w:drawing>
       </w:r>
     </w:p>
-    <w:p/>
-    <w:p/>
+    <w:p>
+      <w:pPr>
+        <w:rPr>
+          <w:rFonts w:ascii="Arial" w:hAnsi="Arial" w:cs="Arial"/>
+        </w:rPr>
+      </w:pPr>
+    </w:p>
+    <w:p>
+      <w:pPr>
+        <w:rPr>
+          <w:rFonts w:ascii="Arial" w:hAnsi="Arial" w:cs="Arial"/>
+        </w:rPr>
+      </w:pPr>
+    </w:p>
     <w:p>
       <w:pPr>
         <w:pStyle w:val="Heading1"/>
+        <w:rPr>
+          <w:rFonts w:ascii="Arial" w:hAnsi="Arial" w:cs="Arial"/>
+          <w:sz w:val="22"/>
+          <w:szCs w:val="22"/>
+        </w:rPr>
       </w:pPr>
     </w:p>
     <w:p>
+      <w:pPr>
+        <w:rPr>
+          <w:rFonts w:ascii="Arial" w:hAnsi="Arial" w:cs="Arial"/>
+        </w:rPr>
+      </w:pPr>
       <w:r>
+        <w:rPr>
+          <w:rFonts w:ascii="Arial" w:hAnsi="Arial" w:cs="Arial"/>
+        </w:rPr>
         <w:t xml:space="preserve"> </w:t>
       </w:r>
       <w:r>
+        <w:rPr>
+          <w:rFonts w:ascii="Arial" w:hAnsi="Arial" w:cs="Arial"/>
+        </w:rPr>
         <w:tab/>
       </w:r>
     </w:p>
-    <w:p/>
+    <w:p>
+      <w:pPr>
+        <w:rPr>
+          <w:rFonts w:ascii="Arial" w:hAnsi="Arial" w:cs="Arial"/>
+        </w:rPr>
+      </w:pPr>
+    </w:p>
+    <w:p>
+      <w:pPr>
+        <w:rPr>
+          <w:rFonts w:ascii="Arial" w:hAnsi="Arial" w:cs="Arial"/>
+        </w:rPr>
+      </w:pPr>
+    </w:p>
+    <w:p>
+      <w:pPr>
+        <w:rPr>
+          <w:rFonts w:ascii="Arial" w:hAnsi="Arial" w:cs="Arial"/>
+        </w:rPr>
+      </w:pPr>
+    </w:p>
     <w:p>
       <w:pPr>
         <w:pStyle w:val="Heading1"/>
         <w:numPr>
           <w:ilvl w:val="0"/>
-          <w:numId w:val="3"/>
+          <w:numId w:val="4"/>
         </w:numPr>
+        <w:jc w:val="center"/>
+        <w:rPr>
+          <w:rFonts w:ascii="Arial" w:hAnsi="Arial" w:cs="Arial"/>
+          <w:sz w:val="24"/>
+          <w:szCs w:val="22"/>
+        </w:rPr>
+      </w:pPr>
+      <w:bookmarkStart w:id="11" w:name="_Toc4848054"/>
+      <w:r>
+        <w:rPr>
+          <w:rFonts w:ascii="Arial" w:hAnsi="Arial" w:cs="Arial"/>
+          <w:sz w:val="24"/>
+          <w:szCs w:val="22"/>
+        </w:rPr>
+        <w:lastRenderedPageBreak/>
+        <w:t>Login for Lenders and Sellers</w:t>
+      </w:r>
+      <w:bookmarkEnd w:id="11"/>
+    </w:p>
+    <w:p/>
+    <w:p/>
+    <w:p>
+      <w:pPr>
+        <w:jc w:val="center"/>
+        <w:rPr>
+          <w:rFonts w:ascii="Arial" w:hAnsi="Arial" w:cs="Arial"/>
+        </w:rPr>
       </w:pPr>
       <w:r>
         <w:rPr>
-          <w:sz w:val="30"/>
-        </w:rPr>
-        <w:lastRenderedPageBreak/>
-        <w:t>Login</w:t>
-      </w:r>
-      <w:r>
-        <w:rPr>
-          <w:sz w:val="30"/>
-        </w:rPr>
-        <w:t xml:space="preserve"> View</w:t>
-      </w:r>
-    </w:p>
-    <w:p>
-      <w:r>
-        <w:rPr>
+          <w:rFonts w:ascii="Arial" w:hAnsi="Arial" w:cs="Arial"/>
           <w:noProof/>
         </w:rPr>
         <w:drawing>
-          <wp:inline distT="0" distB="0" distL="0" distR="0" wp14:anchorId="0EE29DB0" wp14:editId="3968A519">
+          <wp:inline distT="0" distB="0" distL="0" distR="0" wp14:anchorId="25D158FA" wp14:editId="6B4F3A1F">
             <wp:extent cx="3734124" cy="6264183"/>
             <wp:effectExtent l="0" t="0" r="0" b="3810"/>
             <wp:docPr id="3" name="Picture 3"/>
@@ -187,7 +1568,7 @@
                     <pic:cNvPicPr/>
                   </pic:nvPicPr>
                   <pic:blipFill>
-                    <a:blip r:embed="rId8"/>
+                    <a:blip r:embed="rId9"/>
                     <a:stretch>
                       <a:fillRect/>
                     </a:stretch>
@@ -209,14 +1590,88 @@
       </w:r>
     </w:p>
     <w:p>
+      <w:pPr>
+        <w:rPr>
+          <w:rFonts w:ascii="Arial" w:hAnsi="Arial" w:cs="Arial"/>
+        </w:rPr>
+      </w:pPr>
+    </w:p>
+    <w:p>
+      <w:pPr>
+        <w:rPr>
+          <w:rFonts w:ascii="Arial" w:hAnsi="Arial" w:cs="Arial"/>
+        </w:rPr>
+      </w:pPr>
+    </w:p>
+    <w:p>
+      <w:pPr>
+        <w:rPr>
+          <w:rFonts w:ascii="Arial" w:hAnsi="Arial" w:cs="Arial"/>
+        </w:rPr>
+      </w:pPr>
+    </w:p>
+    <w:p>
+      <w:pPr>
+        <w:rPr>
+          <w:rFonts w:ascii="Arial" w:hAnsi="Arial" w:cs="Arial"/>
+        </w:rPr>
+      </w:pPr>
+    </w:p>
+    <w:p>
+      <w:pPr>
+        <w:rPr>
+          <w:rFonts w:ascii="Arial" w:hAnsi="Arial" w:cs="Arial"/>
+        </w:rPr>
+      </w:pPr>
+    </w:p>
+    <w:p>
+      <w:pPr>
+        <w:pStyle w:val="Heading1"/>
+        <w:numPr>
+          <w:ilvl w:val="0"/>
+          <w:numId w:val="4"/>
+        </w:numPr>
+        <w:jc w:val="center"/>
+        <w:rPr>
+          <w:rFonts w:ascii="Arial" w:hAnsi="Arial" w:cs="Arial"/>
+          <w:sz w:val="24"/>
+          <w:szCs w:val="22"/>
+        </w:rPr>
+      </w:pPr>
+      <w:bookmarkStart w:id="12" w:name="_Toc4848055"/>
       <w:r>
         <w:rPr>
+          <w:rFonts w:ascii="Arial" w:hAnsi="Arial" w:cs="Arial"/>
+          <w:sz w:val="24"/>
+          <w:szCs w:val="22"/>
+        </w:rPr>
+        <w:lastRenderedPageBreak/>
+        <w:t>Marketing Website – Homepage / Listing View</w:t>
+      </w:r>
+      <w:bookmarkEnd w:id="12"/>
+    </w:p>
+    <w:p>
+      <w:pPr>
+        <w:rPr>
+          <w:rFonts w:ascii="Arial" w:hAnsi="Arial" w:cs="Arial"/>
+        </w:rPr>
+      </w:pPr>
+    </w:p>
+    <w:p>
+      <w:pPr>
+        <w:jc w:val="center"/>
+        <w:rPr>
+          <w:rFonts w:ascii="Arial" w:hAnsi="Arial" w:cs="Arial"/>
+        </w:rPr>
+      </w:pPr>
+      <w:r>
+        <w:rPr>
+          <w:rFonts w:ascii="Arial" w:hAnsi="Arial" w:cs="Arial"/>
           <w:noProof/>
         </w:rPr>
-        <w:lastRenderedPageBreak/>
         <w:drawing>
-          <wp:inline distT="0" distB="0" distL="0" distR="0" wp14:anchorId="1183293B" wp14:editId="6FD17287">
-            <wp:extent cx="5533390" cy="11602398"/>
+          <wp:inline distT="0" distB="0" distL="0" distR="0" wp14:anchorId="5975A628" wp14:editId="11741FC8">
+            <wp:extent cx="4488361" cy="8346440"/>
             <wp:effectExtent l="0" t="0" r="0" b="0"/>
             <wp:docPr id="2" name="Picture 2"/>
             <wp:cNvGraphicFramePr>
@@ -231,23 +1686,21 @@
                       <a:picLocks noChangeAspect="1" noChangeArrowheads="1"/>
                     </pic:cNvPicPr>
                   </pic:nvPicPr>
-                  <pic:blipFill>
-                    <a:blip r:embed="rId9">
+                  <pic:blipFill rotWithShape="1">
+                    <a:blip r:embed="rId10">
                       <a:extLst>
                         <a:ext uri="{28A0092B-C50C-407E-A947-70E740481C1C}">
                           <a14:useLocalDpi xmlns:a14="http://schemas.microsoft.com/office/drawing/2010/main" val="0"/>
                         </a:ext>
                       </a:extLst>
                     </a:blip>
-                    <a:srcRect/>
-                    <a:stretch>
-                      <a:fillRect/>
-                    </a:stretch>
+                    <a:srcRect r="5937" b="16577"/>
+                    <a:stretch/>
                   </pic:blipFill>
                   <pic:spPr bwMode="auto">
                     <a:xfrm>
                       <a:off x="0" y="0"/>
-                      <a:ext cx="5535255" cy="11606309"/>
+                      <a:ext cx="4521882" cy="8408775"/>
                     </a:xfrm>
                     <a:prstGeom prst="rect">
                       <a:avLst/>
@@ -256,6 +1709,11 @@
                     <a:ln>
                       <a:noFill/>
                     </a:ln>
+                    <a:extLst>
+                      <a:ext uri="{53640926-AAD7-44D8-BBD7-CCE9431645EC}">
+                        <a14:shadowObscured xmlns:a14="http://schemas.microsoft.com/office/drawing/2010/main"/>
+                      </a:ext>
+                    </a:extLst>
                   </pic:spPr>
                 </pic:pic>
               </a:graphicData>
@@ -269,38 +1727,54 @@
         <w:pStyle w:val="Heading1"/>
         <w:numPr>
           <w:ilvl w:val="0"/>
-          <w:numId w:val="3"/>
+          <w:numId w:val="4"/>
         </w:numPr>
+        <w:jc w:val="center"/>
+        <w:rPr>
+          <w:rFonts w:ascii="Arial" w:hAnsi="Arial" w:cs="Arial"/>
+          <w:sz w:val="24"/>
+          <w:szCs w:val="22"/>
+        </w:rPr>
       </w:pPr>
+      <w:bookmarkStart w:id="13" w:name="_Toc4848056"/>
       <w:r>
         <w:rPr>
-          <w:sz w:val="30"/>
+          <w:rFonts w:ascii="Arial" w:hAnsi="Arial" w:cs="Arial"/>
+          <w:sz w:val="24"/>
+          <w:szCs w:val="22"/>
         </w:rPr>
         <w:lastRenderedPageBreak/>
         <w:t>Single Product View</w:t>
       </w:r>
+      <w:bookmarkEnd w:id="13"/>
     </w:p>
-    <w:p/>
-    <w:p/>
+    <w:p>
+      <w:pPr>
+        <w:rPr>
+          <w:rFonts w:ascii="Arial" w:hAnsi="Arial" w:cs="Arial"/>
+        </w:rPr>
+      </w:pPr>
+    </w:p>
     <w:p>
       <w:pPr>
         <w:pStyle w:val="NormalWeb"/>
         <w:spacing w:before="0" w:beforeAutospacing="0" w:after="0" w:afterAutospacing="0"/>
+        <w:jc w:val="center"/>
         <w:rPr>
-          <w:rFonts w:ascii="Calibri" w:hAnsi="Calibri" w:cs="Calibri"/>
+          <w:rFonts w:ascii="Arial" w:hAnsi="Arial" w:cs="Arial"/>
           <w:sz w:val="22"/>
           <w:szCs w:val="22"/>
         </w:rPr>
       </w:pPr>
       <w:r>
         <w:rPr>
-          <w:rFonts w:ascii="Calibri" w:hAnsi="Calibri" w:cs="Calibri"/>
+          <w:rFonts w:ascii="Arial" w:hAnsi="Arial" w:cs="Arial"/>
           <w:noProof/>
           <w:sz w:val="22"/>
           <w:szCs w:val="22"/>
         </w:rPr>
         <w:drawing>
-          <wp:inline distT="0" distB="0" distL="0" distR="0">
+          <wp:inline distT="0" distB="0" distL="0" distR="0" wp14:anchorId="2EF3E791" wp14:editId="5E076A15">
             <wp:extent cx="5303520" cy="7429500"/>
             <wp:effectExtent l="0" t="0" r="0" b="0"/>
             <wp:docPr id="4" name="Picture 4" descr="Machine generated alternative text:&#10;Product Image &#10;100 miles Tulsa OK &#10;12S/mo &#10;FLAT off "/>
@@ -317,7 +1791,7 @@
                     </pic:cNvPicPr>
                   </pic:nvPicPr>
                   <pic:blipFill>
-                    <a:blip r:embed="rId10">
+                    <a:blip r:embed="rId11">
                       <a:extLst>
                         <a:ext uri="{28A0092B-C50C-407E-A947-70E740481C1C}">
                           <a14:useLocalDpi xmlns:a14="http://schemas.microsoft.com/office/drawing/2010/main" val="0"/>
@@ -349,31 +1823,74 @@
         </w:drawing>
       </w:r>
     </w:p>
-    <w:p/>
+    <w:p>
+      <w:pPr>
+        <w:rPr>
+          <w:rFonts w:ascii="Arial" w:hAnsi="Arial" w:cs="Arial"/>
+        </w:rPr>
+      </w:pPr>
+    </w:p>
+    <w:p>
+      <w:pPr>
+        <w:rPr>
+          <w:rFonts w:ascii="Arial" w:hAnsi="Arial" w:cs="Arial"/>
+        </w:rPr>
+      </w:pPr>
+    </w:p>
     <w:p>
       <w:pPr>
         <w:pStyle w:val="Heading1"/>
         <w:numPr>
           <w:ilvl w:val="0"/>
-          <w:numId w:val="3"/>
+          <w:numId w:val="4"/>
         </w:numPr>
+        <w:jc w:val="center"/>
+        <w:rPr>
+          <w:rFonts w:ascii="Arial" w:hAnsi="Arial" w:cs="Arial"/>
+          <w:sz w:val="24"/>
+          <w:szCs w:val="22"/>
+        </w:rPr>
+      </w:pPr>
+      <w:bookmarkStart w:id="14" w:name="_Toc4848057"/>
+      <w:r>
+        <w:rPr>
+          <w:rFonts w:ascii="Arial" w:hAnsi="Arial" w:cs="Arial"/>
+          <w:sz w:val="24"/>
+          <w:szCs w:val="22"/>
+        </w:rPr>
+        <w:lastRenderedPageBreak/>
+        <w:t xml:space="preserve">Payment </w:t>
+      </w:r>
+      <w:r>
+        <w:rPr>
+          <w:rFonts w:ascii="Arial" w:hAnsi="Arial" w:cs="Arial"/>
+          <w:sz w:val="24"/>
+          <w:szCs w:val="22"/>
+        </w:rPr>
+        <w:t>Screen</w:t>
+      </w:r>
+      <w:bookmarkEnd w:id="14"/>
+    </w:p>
+    <w:p>
+      <w:pPr>
+        <w:rPr>
+          <w:rFonts w:ascii="Arial" w:hAnsi="Arial" w:cs="Arial"/>
+        </w:rPr>
+      </w:pPr>
+    </w:p>
+    <w:p>
+      <w:pPr>
+        <w:rPr>
+          <w:rFonts w:ascii="Arial" w:hAnsi="Arial" w:cs="Arial"/>
+        </w:rPr>
       </w:pPr>
       <w:r>
         <w:rPr>
-          <w:sz w:val="30"/>
-        </w:rPr>
-        <w:lastRenderedPageBreak/>
-        <w:t>Payment page</w:t>
-      </w:r>
-    </w:p>
-    <w:p/>
-    <w:p>
-      <w:r>
-        <w:rPr>
+          <w:rFonts w:ascii="Arial" w:hAnsi="Arial" w:cs="Arial"/>
           <w:noProof/>
         </w:rPr>
         <w:drawing>
-          <wp:inline distT="0" distB="0" distL="0" distR="0" wp14:anchorId="53FC7327" wp14:editId="16DA896B">
+          <wp:inline distT="0" distB="0" distL="0" distR="0" wp14:anchorId="5D7DA19C" wp14:editId="37ADD2C9">
             <wp:extent cx="6349206" cy="4368254"/>
             <wp:effectExtent l="0" t="0" r="0" b="0"/>
             <wp:docPr id="6" name="0 Imagen" descr="0 Imagen"/>
@@ -388,7 +1905,7 @@
                     <pic:cNvPicPr/>
                   </pic:nvPicPr>
                   <pic:blipFill>
-                    <a:blip r:embed="rId11" cstate="print"/>
+                    <a:blip r:embed="rId12" cstate="print"/>
                     <a:stretch>
                       <a:fillRect/>
                     </a:stretch>
@@ -409,147 +1926,132 @@
         </w:drawing>
       </w:r>
     </w:p>
-    <w:p/>
-    <w:p/>
-    <w:p/>
-    <w:p/>
-    <w:p/>
-    <w:p/>
-    <w:p/>
-    <w:p/>
-    <w:p/>
     <w:p>
+      <w:pPr>
+        <w:rPr>
+          <w:rFonts w:ascii="Arial" w:hAnsi="Arial" w:cs="Arial"/>
+        </w:rPr>
+      </w:pPr>
+    </w:p>
+    <w:p>
+      <w:pPr>
+        <w:rPr>
+          <w:rFonts w:ascii="Arial" w:hAnsi="Arial" w:cs="Arial"/>
+        </w:rPr>
+      </w:pPr>
+    </w:p>
+    <w:p>
+      <w:pPr>
+        <w:rPr>
+          <w:rFonts w:ascii="Arial" w:hAnsi="Arial" w:cs="Arial"/>
+        </w:rPr>
+      </w:pPr>
+    </w:p>
+    <w:p>
+      <w:pPr>
+        <w:rPr>
+          <w:rFonts w:ascii="Arial" w:hAnsi="Arial" w:cs="Arial"/>
+        </w:rPr>
+      </w:pPr>
+    </w:p>
+    <w:p>
+      <w:pPr>
+        <w:rPr>
+          <w:rFonts w:ascii="Arial" w:hAnsi="Arial" w:cs="Arial"/>
+        </w:rPr>
+      </w:pPr>
+    </w:p>
+    <w:p>
+      <w:pPr>
+        <w:rPr>
+          <w:rFonts w:ascii="Arial" w:hAnsi="Arial" w:cs="Arial"/>
+        </w:rPr>
+      </w:pPr>
+    </w:p>
+    <w:p>
+      <w:pPr>
+        <w:rPr>
+          <w:rFonts w:ascii="Arial" w:hAnsi="Arial" w:cs="Arial"/>
+        </w:rPr>
+      </w:pPr>
+    </w:p>
+    <w:p>
+      <w:pPr>
+        <w:rPr>
+          <w:rFonts w:ascii="Arial" w:hAnsi="Arial" w:cs="Arial"/>
+        </w:rPr>
+      </w:pPr>
+    </w:p>
+    <w:p>
+      <w:pPr>
+        <w:rPr>
+          <w:rFonts w:ascii="Arial" w:hAnsi="Arial" w:cs="Arial"/>
+        </w:rPr>
+      </w:pPr>
+    </w:p>
+    <w:p>
+      <w:pPr>
+        <w:rPr>
+          <w:rFonts w:ascii="Arial" w:hAnsi="Arial" w:cs="Arial"/>
+        </w:rPr>
+      </w:pPr>
       <w:r>
+        <w:rPr>
+          <w:rFonts w:ascii="Arial" w:hAnsi="Arial" w:cs="Arial"/>
+        </w:rPr>
         <w:br w:type="page"/>
       </w:r>
     </w:p>
     <w:p>
       <w:pPr>
         <w:pStyle w:val="Heading1"/>
+        <w:numPr>
+          <w:ilvl w:val="0"/>
+          <w:numId w:val="4"/>
+        </w:numPr>
+        <w:jc w:val="center"/>
+        <w:rPr>
+          <w:rFonts w:ascii="Arial" w:hAnsi="Arial" w:cs="Arial"/>
+          <w:sz w:val="24"/>
+          <w:szCs w:val="22"/>
+        </w:rPr>
       </w:pPr>
-      <w:bookmarkStart w:id="4" w:name="_Toc229998751"/>
+      <w:bookmarkStart w:id="15" w:name="_Toc4848058"/>
       <w:r>
         <w:rPr>
-          <w:sz w:val="30"/>
+          <w:rFonts w:ascii="Arial" w:hAnsi="Arial" w:cs="Arial"/>
+          <w:sz w:val="24"/>
+          <w:szCs w:val="22"/>
         </w:rPr>
         <w:lastRenderedPageBreak/>
-        <w:t>5</w:t>
+        <w:t>Uploading Listing from mobile</w:t>
       </w:r>
+      <w:bookmarkEnd w:id="15"/>
+    </w:p>
+    <w:p>
+      <w:pPr>
+        <w:rPr>
+          <w:rFonts w:ascii="Arial" w:hAnsi="Arial" w:cs="Arial"/>
+        </w:rPr>
+      </w:pPr>
+    </w:p>
+    <w:p>
+      <w:pPr>
+        <w:jc w:val="center"/>
+        <w:rPr>
+          <w:rFonts w:ascii="Arial" w:hAnsi="Arial" w:cs="Arial"/>
+        </w:rPr>
+      </w:pPr>
       <w:r>
         <w:rPr>
-          <w:sz w:val="30"/>
-        </w:rPr>
-        <w:t xml:space="preserve">.0. </w:t>
-      </w:r>
-      <w:r>
-        <w:rPr>
-          <w:sz w:val="30"/>
-        </w:rPr>
-        <w:t xml:space="preserve"> </w:t>
-      </w:r>
-      <w:r>
-        <w:rPr>
-          <w:sz w:val="30"/>
-        </w:rPr>
-        <w:t>P</w:t>
-      </w:r>
-      <w:bookmarkEnd w:id="4"/>
-      <w:r>
-        <w:rPr>
-          <w:sz w:val="30"/>
-        </w:rPr>
-        <w:t>roduct Upload mobile</w:t>
-      </w:r>
-    </w:p>
-    <w:p/>
-    <w:p>
-      <w:r>
-        <w:rPr>
+          <w:rFonts w:ascii="Arial" w:hAnsi="Arial" w:cs="Arial"/>
           <w:noProof/>
         </w:rPr>
         <w:drawing>
-          <wp:inline distT="0" distB="0" distL="0" distR="0" wp14:anchorId="1F6CE96C" wp14:editId="3043AA41">
-            <wp:extent cx="2603175" cy="6349206"/>
+          <wp:inline distT="0" distB="0" distL="0" distR="0" wp14:anchorId="227C3F30" wp14:editId="1390E9EF">
+            <wp:extent cx="3293058" cy="8031847"/>
             <wp:effectExtent l="0" t="0" r="0" b="0"/>
             <wp:docPr id="8" name="0 Imagen" descr="0 Imagen"/>
-            <wp:cNvGraphicFramePr>
-              <a:graphicFrameLocks xmlns:a="http://schemas.openxmlformats.org/drawingml/2006/main" noChangeAspect="1"/>
-            </wp:cNvGraphicFramePr>
-            <a:graphic xmlns:a="http://schemas.openxmlformats.org/drawingml/2006/main">
-              <a:graphicData uri="http://schemas.openxmlformats.org/drawingml/2006/picture">
-                <pic:pic xmlns:pic="http://schemas.openxmlformats.org/drawingml/2006/picture">
-                  <pic:nvPicPr>
-                    <pic:cNvPr id="0" name="image"/>
-                    <pic:cNvPicPr/>
-                  </pic:nvPicPr>
-                  <pic:blipFill>
-                    <a:blip r:embed="rId12" cstate="print"/>
-                    <a:stretch>
-                      <a:fillRect/>
-                    </a:stretch>
-                  </pic:blipFill>
-                  <pic:spPr>
-                    <a:xfrm>
-                      <a:off x="0" y="0"/>
-                      <a:ext cx="2603175" cy="6349206"/>
-                    </a:xfrm>
-                    <a:prstGeom prst="rect">
-                      <a:avLst/>
-                    </a:prstGeom>
-                  </pic:spPr>
-                </pic:pic>
-              </a:graphicData>
-            </a:graphic>
-          </wp:inline>
-        </w:drawing>
-      </w:r>
-    </w:p>
-    <w:p/>
-    <w:p/>
-    <w:p/>
-    <w:p/>
-    <w:p>
-      <w:r>
-        <w:br w:type="page"/>
-      </w:r>
-    </w:p>
-    <w:p>
-      <w:pPr>
-        <w:pStyle w:val="Heading1"/>
-      </w:pPr>
-      <w:bookmarkStart w:id="5" w:name="_Toc229998755"/>
-      <w:r>
-        <w:rPr>
-          <w:sz w:val="30"/>
-        </w:rPr>
-        <w:lastRenderedPageBreak/>
-        <w:t>6.0</w:t>
-      </w:r>
-      <w:r>
-        <w:rPr>
-          <w:sz w:val="30"/>
-        </w:rPr>
-        <w:t xml:space="preserve">. </w:t>
-      </w:r>
-      <w:bookmarkEnd w:id="5"/>
-      <w:r>
-        <w:rPr>
-          <w:sz w:val="30"/>
-        </w:rPr>
-        <w:t>Product Scanner View</w:t>
-      </w:r>
-    </w:p>
-    <w:p/>
-    <w:p>
-      <w:r>
-        <w:rPr>
-          <w:noProof/>
-        </w:rPr>
-        <w:drawing>
-          <wp:inline distT="0" distB="0" distL="0" distR="0" wp14:anchorId="31B1E725" wp14:editId="10FD5724">
-            <wp:extent cx="4634921" cy="6349206"/>
-            <wp:effectExtent l="0" t="0" r="0" b="0"/>
-            <wp:docPr id="9" name="0 Imagen" descr="0 Imagen"/>
             <wp:cNvGraphicFramePr>
               <a:graphicFrameLocks xmlns:a="http://schemas.openxmlformats.org/drawingml/2006/main" noChangeAspect="1"/>
             </wp:cNvGraphicFramePr>
@@ -569,7 +2071,7 @@
                   <pic:spPr>
                     <a:xfrm>
                       <a:off x="0" y="0"/>
-                      <a:ext cx="4634921" cy="6349206"/>
+                      <a:ext cx="3310931" cy="8075440"/>
                     </a:xfrm>
                     <a:prstGeom prst="rect">
                       <a:avLst/>
@@ -582,48 +2084,64 @@
         </w:drawing>
       </w:r>
     </w:p>
-    <w:p/>
-    <w:p/>
-    <w:p/>
-    <w:p/>
-    <w:p/>
+    <w:p>
+      <w:pPr>
+        <w:rPr>
+          <w:rFonts w:ascii="Arial" w:hAnsi="Arial" w:cs="Arial"/>
+        </w:rPr>
+      </w:pPr>
+    </w:p>
     <w:p>
       <w:pPr>
         <w:pStyle w:val="Heading1"/>
+        <w:numPr>
+          <w:ilvl w:val="0"/>
+          <w:numId w:val="4"/>
+        </w:numPr>
+        <w:jc w:val="center"/>
+        <w:rPr>
+          <w:rFonts w:ascii="Arial" w:hAnsi="Arial" w:cs="Arial"/>
+          <w:sz w:val="22"/>
+          <w:szCs w:val="22"/>
+        </w:rPr>
       </w:pPr>
-      <w:bookmarkStart w:id="6" w:name="_Toc229998759"/>
+      <w:bookmarkStart w:id="16" w:name="_Toc229998759"/>
+      <w:bookmarkStart w:id="17" w:name="_Toc4848059"/>
+      <w:bookmarkEnd w:id="16"/>
       <w:r>
         <w:rPr>
-          <w:sz w:val="30"/>
+          <w:rFonts w:ascii="Arial" w:hAnsi="Arial" w:cs="Arial"/>
+          <w:sz w:val="22"/>
+          <w:szCs w:val="22"/>
         </w:rPr>
         <w:lastRenderedPageBreak/>
-        <w:t>7.0</w:t>
+        <w:t>Marketing Page 2</w:t>
       </w:r>
-      <w:r>
+      <w:bookmarkEnd w:id="17"/>
+    </w:p>
+    <w:p>
+      <w:pPr>
         <w:rPr>
-          <w:sz w:val="30"/>
+          <w:rFonts w:ascii="Arial" w:hAnsi="Arial" w:cs="Arial"/>
         </w:rPr>
-        <w:t xml:space="preserve">. </w:t>
-      </w:r>
-      <w:bookmarkEnd w:id="6"/>
-      <w:r>
+      </w:pPr>
+    </w:p>
+    <w:p>
+      <w:pPr>
+        <w:jc w:val="center"/>
         <w:rPr>
-          <w:sz w:val="30"/>
+          <w:rFonts w:ascii="Arial" w:hAnsi="Arial" w:cs="Arial"/>
         </w:rPr>
-        <w:t>Web About Us page</w:t>
-      </w:r>
-    </w:p>
-    <w:p/>
-    <w:p>
+      </w:pPr>
       <w:r>
         <w:rPr>
           <w:noProof/>
         </w:rPr>
         <w:drawing>
-          <wp:inline distT="0" distB="0" distL="0" distR="0" wp14:anchorId="37B271FC" wp14:editId="53CB96C1">
-            <wp:extent cx="5473016" cy="6349206"/>
+          <wp:inline distT="0" distB="0" distL="0" distR="0" wp14:anchorId="34C3482F" wp14:editId="1AF4E2D9">
+            <wp:extent cx="5274310" cy="6118885"/>
             <wp:effectExtent l="0" t="0" r="0" b="0"/>
-            <wp:docPr id="10" name="0 Imagen" descr="0 Imagen"/>
+            <wp:docPr id="5" name="0 Imagen" descr="0 Imagen"/>
             <wp:cNvGraphicFramePr>
               <a:graphicFrameLocks xmlns:a="http://schemas.openxmlformats.org/drawingml/2006/main" noChangeAspect="1"/>
             </wp:cNvGraphicFramePr>
@@ -643,7 +2161,7 @@
                   <pic:spPr>
                     <a:xfrm>
                       <a:off x="0" y="0"/>
-                      <a:ext cx="5473016" cy="6349206"/>
+                      <a:ext cx="5274310" cy="6118885"/>
                     </a:xfrm>
                     <a:prstGeom prst="rect">
                       <a:avLst/>
@@ -655,51 +2173,116 @@
           </wp:inline>
         </w:drawing>
       </w:r>
+      <w:bookmarkStart w:id="18" w:name="_GoBack"/>
+      <w:bookmarkEnd w:id="18"/>
     </w:p>
-    <w:p/>
-    <w:p/>
-    <w:p/>
-    <w:p/>
     <w:p>
+      <w:pPr>
+        <w:rPr>
+          <w:rFonts w:ascii="Arial" w:hAnsi="Arial" w:cs="Arial"/>
+        </w:rPr>
+      </w:pPr>
+    </w:p>
+    <w:p>
+      <w:pPr>
+        <w:rPr>
+          <w:rFonts w:ascii="Arial" w:hAnsi="Arial" w:cs="Arial"/>
+        </w:rPr>
+      </w:pPr>
+    </w:p>
+    <w:p>
+      <w:pPr>
+        <w:rPr>
+          <w:rFonts w:ascii="Arial" w:hAnsi="Arial" w:cs="Arial"/>
+        </w:rPr>
+      </w:pPr>
+    </w:p>
+    <w:p>
+      <w:pPr>
+        <w:rPr>
+          <w:rFonts w:ascii="Arial" w:hAnsi="Arial" w:cs="Arial"/>
+        </w:rPr>
+      </w:pPr>
+    </w:p>
+    <w:p>
+      <w:pPr>
+        <w:rPr>
+          <w:rFonts w:ascii="Arial" w:hAnsi="Arial" w:cs="Arial"/>
+        </w:rPr>
+      </w:pPr>
       <w:r>
+        <w:rPr>
+          <w:rFonts w:ascii="Arial" w:hAnsi="Arial" w:cs="Arial"/>
+        </w:rPr>
         <w:br w:type="page"/>
       </w:r>
     </w:p>
     <w:p>
       <w:pPr>
         <w:pStyle w:val="Heading1"/>
+        <w:numPr>
+          <w:ilvl w:val="0"/>
+          <w:numId w:val="4"/>
+        </w:numPr>
+        <w:jc w:val="center"/>
+        <w:rPr>
+          <w:rFonts w:ascii="Arial" w:hAnsi="Arial" w:cs="Arial"/>
+          <w:sz w:val="24"/>
+          <w:szCs w:val="22"/>
+        </w:rPr>
       </w:pPr>
-      <w:bookmarkStart w:id="7" w:name="_Toc229998763"/>
+      <w:bookmarkStart w:id="19" w:name="_Toc229998763"/>
+      <w:bookmarkStart w:id="20" w:name="_Toc4848060"/>
       <w:r>
         <w:rPr>
-          <w:sz w:val="30"/>
+          <w:rFonts w:ascii="Arial" w:hAnsi="Arial" w:cs="Arial"/>
+          <w:sz w:val="24"/>
+          <w:szCs w:val="22"/>
         </w:rPr>
         <w:lastRenderedPageBreak/>
-        <w:t>8</w:t>
+        <w:t xml:space="preserve">Product </w:t>
+      </w:r>
+      <w:bookmarkEnd w:id="19"/>
+      <w:r>
+        <w:rPr>
+          <w:rFonts w:ascii="Arial" w:hAnsi="Arial" w:cs="Arial"/>
+          <w:sz w:val="24"/>
+          <w:szCs w:val="22"/>
+        </w:rPr>
+        <w:t>Renting</w:t>
       </w:r>
       <w:r>
         <w:rPr>
-          <w:sz w:val="30"/>
+          <w:rFonts w:ascii="Arial" w:hAnsi="Arial" w:cs="Arial"/>
+          <w:sz w:val="24"/>
+          <w:szCs w:val="22"/>
         </w:rPr>
-        <w:t>.0. Product Detail</w:t>
+        <w:t xml:space="preserve"> View</w:t>
       </w:r>
-      <w:bookmarkEnd w:id="7"/>
+      <w:bookmarkEnd w:id="20"/>
+    </w:p>
+    <w:p>
+      <w:pPr>
+        <w:rPr>
+          <w:rFonts w:ascii="Arial" w:hAnsi="Arial" w:cs="Arial"/>
+        </w:rPr>
+      </w:pPr>
+    </w:p>
+    <w:p>
+      <w:pPr>
+        <w:jc w:val="center"/>
+        <w:rPr>
+          <w:rFonts w:ascii="Arial" w:hAnsi="Arial" w:cs="Arial"/>
+        </w:rPr>
+      </w:pPr>
       <w:r>
         <w:rPr>
-          <w:sz w:val="30"/>
-        </w:rPr>
-        <w:t xml:space="preserve"> Web View</w:t>
-      </w:r>
-    </w:p>
-    <w:p/>
-    <w:p>
-      <w:r>
-        <w:rPr>
+          <w:rFonts w:ascii="Arial" w:hAnsi="Arial" w:cs="Arial"/>
           <w:noProof/>
         </w:rPr>
         <w:drawing>
-          <wp:inline distT="0" distB="0" distL="0" distR="0" wp14:anchorId="57A82AA1" wp14:editId="69784278">
-            <wp:extent cx="5523810" cy="6349206"/>
+          <wp:inline distT="0" distB="0" distL="0" distR="0" wp14:anchorId="6B642F39" wp14:editId="7D749C42">
+            <wp:extent cx="5419222" cy="5442325"/>
             <wp:effectExtent l="0" t="0" r="0" b="0"/>
             <wp:docPr id="11" name="0 Imagen" descr="0 Imagen"/>
             <wp:cNvGraphicFramePr>
@@ -712,20 +2295,27 @@
                     <pic:cNvPr id="0" name="image"/>
                     <pic:cNvPicPr/>
                   </pic:nvPicPr>
-                  <pic:blipFill>
+                  <pic:blipFill rotWithShape="1">
                     <a:blip r:embed="rId15" cstate="print"/>
-                    <a:stretch>
-                      <a:fillRect/>
-                    </a:stretch>
+                    <a:srcRect r="25500" b="34909"/>
+                    <a:stretch/>
                   </pic:blipFill>
-                  <pic:spPr>
+                  <pic:spPr bwMode="auto">
                     <a:xfrm>
                       <a:off x="0" y="0"/>
-                      <a:ext cx="5523810" cy="6349206"/>
+                      <a:ext cx="5421969" cy="5445084"/>
                     </a:xfrm>
                     <a:prstGeom prst="rect">
                       <a:avLst/>
                     </a:prstGeom>
+                    <a:ln>
+                      <a:noFill/>
+                    </a:ln>
+                    <a:extLst>
+                      <a:ext uri="{53640926-AAD7-44D8-BBD7-CCE9431645EC}">
+                        <a14:shadowObscured xmlns:a14="http://schemas.microsoft.com/office/drawing/2010/main"/>
+                      </a:ext>
+                    </a:extLst>
                   </pic:spPr>
                 </pic:pic>
               </a:graphicData>
@@ -735,44 +2325,82 @@
       </w:r>
     </w:p>
     <w:p>
+      <w:pPr>
+        <w:rPr>
+          <w:rFonts w:ascii="Arial" w:hAnsi="Arial" w:cs="Arial"/>
+        </w:rPr>
+      </w:pPr>
       <w:r>
+        <w:rPr>
+          <w:rFonts w:ascii="Arial" w:hAnsi="Arial" w:cs="Arial"/>
+        </w:rPr>
         <w:br w:type="page"/>
       </w:r>
     </w:p>
     <w:p>
       <w:pPr>
         <w:pStyle w:val="Heading1"/>
+        <w:numPr>
+          <w:ilvl w:val="0"/>
+          <w:numId w:val="4"/>
+        </w:numPr>
+        <w:jc w:val="center"/>
+        <w:rPr>
+          <w:rFonts w:ascii="Arial" w:hAnsi="Arial" w:cs="Arial"/>
+          <w:sz w:val="24"/>
+          <w:szCs w:val="22"/>
+        </w:rPr>
       </w:pPr>
-      <w:bookmarkStart w:id="8" w:name="_Toc229998764"/>
+      <w:bookmarkStart w:id="21" w:name="_Toc229998764"/>
       <w:r>
         <w:rPr>
-          <w:sz w:val="30"/>
+          <w:rFonts w:ascii="Arial" w:hAnsi="Arial" w:cs="Arial"/>
+          <w:sz w:val="24"/>
+          <w:szCs w:val="22"/>
         </w:rPr>
         <w:lastRenderedPageBreak/>
-        <w:t>9</w:t>
+        <w:t xml:space="preserve"> </w:t>
+      </w:r>
+      <w:bookmarkStart w:id="22" w:name="_Toc4848061"/>
+      <w:bookmarkEnd w:id="21"/>
+      <w:r>
+        <w:rPr>
+          <w:rFonts w:ascii="Arial" w:hAnsi="Arial" w:cs="Arial"/>
+          <w:sz w:val="24"/>
+          <w:szCs w:val="22"/>
+        </w:rPr>
+        <w:t>Renting Multiple Products</w:t>
       </w:r>
       <w:r>
         <w:rPr>
-          <w:sz w:val="30"/>
+          <w:rFonts w:ascii="Arial" w:hAnsi="Arial" w:cs="Arial"/>
+          <w:sz w:val="24"/>
+          <w:szCs w:val="22"/>
         </w:rPr>
-        <w:t xml:space="preserve">.0. </w:t>
+        <w:t xml:space="preserve"> View</w:t>
       </w:r>
-      <w:bookmarkEnd w:id="8"/>
+      <w:bookmarkEnd w:id="22"/>
+    </w:p>
+    <w:p>
+      <w:pPr>
+        <w:rPr>
+          <w:rFonts w:ascii="Arial" w:hAnsi="Arial" w:cs="Arial"/>
+        </w:rPr>
+      </w:pPr>
+    </w:p>
+    <w:p>
+      <w:pPr>
+        <w:rPr>
+          <w:rFonts w:ascii="Arial" w:hAnsi="Arial" w:cs="Arial"/>
+        </w:rPr>
+      </w:pPr>
       <w:r>
         <w:rPr>
-          <w:sz w:val="30"/>
-        </w:rPr>
-        <w:t>Cart View</w:t>
-      </w:r>
-    </w:p>
-    <w:p/>
-    <w:p>
-      <w:r>
-        <w:rPr>
+          <w:rFonts w:ascii="Arial" w:hAnsi="Arial" w:cs="Arial"/>
           <w:noProof/>
         </w:rPr>
         <w:drawing>
-          <wp:inline distT="0" distB="0" distL="0" distR="0" wp14:anchorId="459AE995" wp14:editId="62FFD9DC">
+          <wp:inline distT="0" distB="0" distL="0" distR="0" wp14:anchorId="7D9B883C" wp14:editId="52C6542A">
             <wp:extent cx="4774603" cy="6336508"/>
             <wp:effectExtent l="0" t="0" r="0" b="0"/>
             <wp:docPr id="12" name="0 Imagen" descr="0 Imagen"/>
@@ -809,45 +2437,97 @@
       </w:r>
     </w:p>
     <w:p>
+      <w:pPr>
+        <w:rPr>
+          <w:rFonts w:ascii="Arial" w:hAnsi="Arial" w:cs="Arial"/>
+        </w:rPr>
+      </w:pPr>
       <w:r>
+        <w:rPr>
+          <w:rFonts w:ascii="Arial" w:hAnsi="Arial" w:cs="Arial"/>
+        </w:rPr>
         <w:br w:type="page"/>
       </w:r>
     </w:p>
     <w:p>
       <w:pPr>
         <w:pStyle w:val="Heading1"/>
+        <w:numPr>
+          <w:ilvl w:val="0"/>
+          <w:numId w:val="4"/>
+        </w:numPr>
+        <w:jc w:val="center"/>
+        <w:rPr>
+          <w:rFonts w:ascii="Arial" w:hAnsi="Arial" w:cs="Arial"/>
+          <w:sz w:val="24"/>
+          <w:szCs w:val="22"/>
+        </w:rPr>
       </w:pPr>
-      <w:bookmarkStart w:id="9" w:name="_Toc229998765"/>
+      <w:bookmarkStart w:id="23" w:name="_Toc4848062"/>
       <w:r>
         <w:rPr>
-          <w:sz w:val="30"/>
+          <w:rFonts w:ascii="Arial" w:hAnsi="Arial" w:cs="Arial"/>
+          <w:sz w:val="24"/>
+          <w:szCs w:val="22"/>
         </w:rPr>
         <w:lastRenderedPageBreak/>
-        <w:t>10</w:t>
+        <w:t>Product</w:t>
       </w:r>
       <w:r>
         <w:rPr>
-          <w:sz w:val="30"/>
+          <w:rFonts w:ascii="Arial" w:hAnsi="Arial" w:cs="Arial"/>
+          <w:sz w:val="24"/>
+          <w:szCs w:val="22"/>
         </w:rPr>
-        <w:t xml:space="preserve">.0. </w:t>
+        <w:t>s</w:t>
       </w:r>
-      <w:bookmarkEnd w:id="9"/>
       <w:r>
         <w:rPr>
-          <w:sz w:val="30"/>
+          <w:rFonts w:ascii="Arial" w:hAnsi="Arial" w:cs="Arial"/>
+          <w:sz w:val="24"/>
+          <w:szCs w:val="22"/>
         </w:rPr>
-        <w:t>Product Listing View</w:t>
+        <w:t xml:space="preserve"> </w:t>
       </w:r>
-    </w:p>
-    <w:p/>
-    <w:p>
       <w:r>
         <w:rPr>
+          <w:rFonts w:ascii="Arial" w:hAnsi="Arial" w:cs="Arial"/>
+          <w:sz w:val="24"/>
+          <w:szCs w:val="22"/>
+        </w:rPr>
+        <w:t>Search and Category</w:t>
+      </w:r>
+      <w:r>
+        <w:rPr>
+          <w:rFonts w:ascii="Arial" w:hAnsi="Arial" w:cs="Arial"/>
+          <w:sz w:val="24"/>
+          <w:szCs w:val="22"/>
+        </w:rPr>
+        <w:t xml:space="preserve"> View</w:t>
+      </w:r>
+      <w:bookmarkEnd w:id="23"/>
+    </w:p>
+    <w:p>
+      <w:pPr>
+        <w:rPr>
+          <w:rFonts w:ascii="Arial" w:hAnsi="Arial" w:cs="Arial"/>
+        </w:rPr>
+      </w:pPr>
+    </w:p>
+    <w:p>
+      <w:pPr>
+        <w:rPr>
+          <w:rFonts w:ascii="Arial" w:hAnsi="Arial" w:cs="Arial"/>
+        </w:rPr>
+      </w:pPr>
+      <w:r>
+        <w:rPr>
+          <w:rFonts w:ascii="Arial" w:hAnsi="Arial" w:cs="Arial"/>
           <w:noProof/>
         </w:rPr>
         <w:drawing>
-          <wp:inline distT="0" distB="0" distL="0" distR="0" wp14:anchorId="0C55B9DF" wp14:editId="4FC85788">
-            <wp:extent cx="4774603" cy="6336508"/>
+          <wp:inline distT="0" distB="0" distL="0" distR="0" wp14:anchorId="1D97BE87" wp14:editId="617510C4">
+            <wp:extent cx="4774243" cy="4363656"/>
             <wp:effectExtent l="0" t="0" r="0" b="0"/>
             <wp:docPr id="13" name="0 Imagen" descr="0 Imagen"/>
             <wp:cNvGraphicFramePr>
@@ -860,20 +2540,27 @@
                     <pic:cNvPr id="0" name="image"/>
                     <pic:cNvPicPr/>
                   </pic:nvPicPr>
-                  <pic:blipFill>
+                  <pic:blipFill rotWithShape="1">
                     <a:blip r:embed="rId17" cstate="print"/>
-                    <a:stretch>
-                      <a:fillRect/>
-                    </a:stretch>
+                    <a:srcRect b="31129"/>
+                    <a:stretch/>
                   </pic:blipFill>
-                  <pic:spPr>
+                  <pic:spPr bwMode="auto">
                     <a:xfrm>
                       <a:off x="0" y="0"/>
-                      <a:ext cx="4774603" cy="6336508"/>
+                      <a:ext cx="4774603" cy="4363985"/>
                     </a:xfrm>
                     <a:prstGeom prst="rect">
                       <a:avLst/>
                     </a:prstGeom>
+                    <a:ln>
+                      <a:noFill/>
+                    </a:ln>
+                    <a:extLst>
+                      <a:ext uri="{53640926-AAD7-44D8-BBD7-CCE9431645EC}">
+                        <a14:shadowObscured xmlns:a14="http://schemas.microsoft.com/office/drawing/2010/main"/>
+                      </a:ext>
+                    </a:extLst>
                   </pic:spPr>
                 </pic:pic>
               </a:graphicData>
@@ -882,46 +2569,155 @@
         </w:drawing>
       </w:r>
     </w:p>
-    <w:p/>
-    <w:p/>
-    <w:p/>
-    <w:p/>
-    <w:p/>
-    <w:p/>
+    <w:p>
+      <w:pPr>
+        <w:rPr>
+          <w:rFonts w:ascii="Arial" w:hAnsi="Arial" w:cs="Arial"/>
+        </w:rPr>
+      </w:pPr>
+    </w:p>
+    <w:p>
+      <w:pPr>
+        <w:rPr>
+          <w:rFonts w:ascii="Arial" w:hAnsi="Arial" w:cs="Arial"/>
+        </w:rPr>
+      </w:pPr>
+    </w:p>
+    <w:p>
+      <w:pPr>
+        <w:rPr>
+          <w:rFonts w:ascii="Arial" w:hAnsi="Arial" w:cs="Arial"/>
+        </w:rPr>
+      </w:pPr>
+    </w:p>
+    <w:p>
+      <w:pPr>
+        <w:rPr>
+          <w:rFonts w:ascii="Arial" w:hAnsi="Arial" w:cs="Arial"/>
+        </w:rPr>
+      </w:pPr>
+    </w:p>
+    <w:p>
+      <w:pPr>
+        <w:rPr>
+          <w:rFonts w:ascii="Arial" w:hAnsi="Arial" w:cs="Arial"/>
+        </w:rPr>
+      </w:pPr>
+    </w:p>
+    <w:p>
+      <w:pPr>
+        <w:rPr>
+          <w:rFonts w:ascii="Arial" w:hAnsi="Arial" w:cs="Arial"/>
+        </w:rPr>
+      </w:pPr>
+    </w:p>
+    <w:p>
+      <w:pPr>
+        <w:rPr>
+          <w:rFonts w:ascii="Arial" w:hAnsi="Arial" w:cs="Arial"/>
+        </w:rPr>
+      </w:pPr>
+    </w:p>
+    <w:p>
+      <w:pPr>
+        <w:rPr>
+          <w:rFonts w:ascii="Arial" w:hAnsi="Arial" w:cs="Arial"/>
+        </w:rPr>
+      </w:pPr>
+    </w:p>
+    <w:p>
+      <w:pPr>
+        <w:rPr>
+          <w:rFonts w:ascii="Arial" w:hAnsi="Arial" w:cs="Arial"/>
+        </w:rPr>
+      </w:pPr>
+    </w:p>
+    <w:p>
+      <w:pPr>
+        <w:rPr>
+          <w:rFonts w:ascii="Arial" w:hAnsi="Arial" w:cs="Arial"/>
+        </w:rPr>
+      </w:pPr>
+    </w:p>
+    <w:p>
+      <w:pPr>
+        <w:rPr>
+          <w:rFonts w:ascii="Arial" w:hAnsi="Arial" w:cs="Arial"/>
+        </w:rPr>
+      </w:pPr>
+    </w:p>
     <w:p>
       <w:pPr>
         <w:pStyle w:val="Heading1"/>
+        <w:numPr>
+          <w:ilvl w:val="0"/>
+          <w:numId w:val="4"/>
+        </w:numPr>
+        <w:jc w:val="center"/>
+        <w:rPr>
+          <w:rFonts w:ascii="Arial" w:hAnsi="Arial" w:cs="Arial"/>
+          <w:sz w:val="24"/>
+          <w:szCs w:val="22"/>
+        </w:rPr>
       </w:pPr>
-      <w:bookmarkStart w:id="10" w:name="_Toc229998769"/>
+      <w:bookmarkStart w:id="24" w:name="_Toc229998769"/>
       <w:r>
         <w:rPr>
-          <w:sz w:val="30"/>
+          <w:rFonts w:ascii="Arial" w:hAnsi="Arial" w:cs="Arial"/>
+          <w:sz w:val="24"/>
+          <w:szCs w:val="22"/>
         </w:rPr>
         <w:lastRenderedPageBreak/>
-        <w:t>1</w:t>
+        <w:t xml:space="preserve">  </w:t>
+      </w:r>
+      <w:bookmarkStart w:id="25" w:name="_Toc4848063"/>
+      <w:r>
+        <w:rPr>
+          <w:rFonts w:ascii="Arial" w:hAnsi="Arial" w:cs="Arial"/>
+          <w:sz w:val="24"/>
+          <w:szCs w:val="22"/>
+        </w:rPr>
+        <w:t xml:space="preserve">Final </w:t>
       </w:r>
       <w:r>
         <w:rPr>
-          <w:sz w:val="30"/>
+          <w:rFonts w:ascii="Arial" w:hAnsi="Arial" w:cs="Arial"/>
+          <w:sz w:val="24"/>
+          <w:szCs w:val="22"/>
         </w:rPr>
-        <w:t>1</w:t>
+        <w:t>Checkout</w:t>
       </w:r>
+      <w:bookmarkEnd w:id="24"/>
       <w:r>
         <w:rPr>
-          <w:sz w:val="30"/>
+          <w:rFonts w:ascii="Arial" w:hAnsi="Arial" w:cs="Arial"/>
+          <w:sz w:val="24"/>
+          <w:szCs w:val="22"/>
         </w:rPr>
-        <w:t>.0. Checkout</w:t>
+        <w:t xml:space="preserve"> and Deposit Payment</w:t>
       </w:r>
-      <w:bookmarkEnd w:id="10"/>
+      <w:bookmarkEnd w:id="25"/>
     </w:p>
-    <w:p/>
     <w:p>
+      <w:pPr>
+        <w:rPr>
+          <w:rFonts w:ascii="Arial" w:hAnsi="Arial" w:cs="Arial"/>
+        </w:rPr>
+      </w:pPr>
+    </w:p>
+    <w:p>
+      <w:pPr>
+        <w:rPr>
+          <w:rFonts w:ascii="Arial" w:hAnsi="Arial" w:cs="Arial"/>
+        </w:rPr>
+      </w:pPr>
       <w:r>
         <w:rPr>
+          <w:rFonts w:ascii="Arial" w:hAnsi="Arial" w:cs="Arial"/>
           <w:noProof/>
         </w:rPr>
         <w:drawing>
-          <wp:inline distT="0" distB="0" distL="0" distR="0" wp14:anchorId="45BFBD37" wp14:editId="67CAB4D4">
+          <wp:inline distT="0" distB="0" distL="0" distR="0" wp14:anchorId="6311133B" wp14:editId="211BAB15">
             <wp:extent cx="6349206" cy="6031746"/>
             <wp:effectExtent l="0" t="0" r="0" b="0"/>
             <wp:docPr id="14" name="0 Imagen" descr="0 Imagen"/>
@@ -958,108 +2754,90 @@
       </w:r>
     </w:p>
     <w:p>
+      <w:pPr>
+        <w:rPr>
+          <w:rFonts w:ascii="Arial" w:hAnsi="Arial" w:cs="Arial"/>
+        </w:rPr>
+      </w:pPr>
       <w:r>
+        <w:rPr>
+          <w:rFonts w:ascii="Arial" w:hAnsi="Arial" w:cs="Arial"/>
+        </w:rPr>
         <w:br w:type="page"/>
       </w:r>
     </w:p>
     <w:p>
       <w:pPr>
         <w:pStyle w:val="Heading1"/>
+        <w:numPr>
+          <w:ilvl w:val="0"/>
+          <w:numId w:val="4"/>
+        </w:numPr>
+        <w:jc w:val="center"/>
+        <w:rPr>
+          <w:rFonts w:ascii="Arial" w:hAnsi="Arial" w:cs="Arial"/>
+          <w:sz w:val="24"/>
+          <w:szCs w:val="22"/>
+        </w:rPr>
       </w:pPr>
-      <w:bookmarkStart w:id="11" w:name="_Toc229998770"/>
+      <w:bookmarkStart w:id="26" w:name="_Toc229998771"/>
       <w:r>
         <w:rPr>
-          <w:sz w:val="30"/>
+          <w:rFonts w:ascii="Arial" w:hAnsi="Arial" w:cs="Arial"/>
+          <w:sz w:val="24"/>
+          <w:szCs w:val="22"/>
         </w:rPr>
         <w:lastRenderedPageBreak/>
-        <w:t>12</w:t>
+        <w:t xml:space="preserve">  </w:t>
+      </w:r>
+      <w:bookmarkStart w:id="27" w:name="_Toc4848064"/>
+      <w:r>
+        <w:rPr>
+          <w:rFonts w:ascii="Arial" w:hAnsi="Arial" w:cs="Arial"/>
+          <w:sz w:val="24"/>
+          <w:szCs w:val="22"/>
+        </w:rPr>
+        <w:t>R</w:t>
       </w:r>
       <w:r>
         <w:rPr>
-          <w:sz w:val="30"/>
+          <w:rFonts w:ascii="Arial" w:hAnsi="Arial" w:cs="Arial"/>
+          <w:sz w:val="24"/>
+          <w:szCs w:val="22"/>
         </w:rPr>
-        <w:t>.0. user profile</w:t>
+        <w:t>egistration</w:t>
       </w:r>
-      <w:bookmarkEnd w:id="11"/>
-    </w:p>
-    <w:p/>
-    <w:p>
+      <w:bookmarkEnd w:id="26"/>
       <w:r>
         <w:rPr>
+          <w:rFonts w:ascii="Arial" w:hAnsi="Arial" w:cs="Arial"/>
+          <w:sz w:val="24"/>
+          <w:szCs w:val="22"/>
+        </w:rPr>
+        <w:t xml:space="preserve"> Screen</w:t>
+      </w:r>
+      <w:bookmarkEnd w:id="27"/>
+    </w:p>
+    <w:p>
+      <w:pPr>
+        <w:rPr>
+          <w:rFonts w:ascii="Arial" w:hAnsi="Arial" w:cs="Arial"/>
+        </w:rPr>
+      </w:pPr>
+    </w:p>
+    <w:p>
+      <w:pPr>
+        <w:rPr>
+          <w:rFonts w:ascii="Arial" w:hAnsi="Arial" w:cs="Arial"/>
+        </w:rPr>
+      </w:pPr>
+      <w:r>
+        <w:rPr>
+          <w:rFonts w:ascii="Arial" w:hAnsi="Arial" w:cs="Arial"/>
           <w:noProof/>
         </w:rPr>
         <w:drawing>
-          <wp:inline distT="0" distB="0" distL="0" distR="0" wp14:anchorId="66881EA7" wp14:editId="0F0CCD41">
-            <wp:extent cx="6349206" cy="4279365"/>
-            <wp:effectExtent l="0" t="0" r="0" b="0"/>
-            <wp:docPr id="15" name="0 Imagen" descr="0 Imagen"/>
-            <wp:cNvGraphicFramePr>
-              <a:graphicFrameLocks xmlns:a="http://schemas.openxmlformats.org/drawingml/2006/main" noChangeAspect="1"/>
-            </wp:cNvGraphicFramePr>
-            <a:graphic xmlns:a="http://schemas.openxmlformats.org/drawingml/2006/main">
-              <a:graphicData uri="http://schemas.openxmlformats.org/drawingml/2006/picture">
-                <pic:pic xmlns:pic="http://schemas.openxmlformats.org/drawingml/2006/picture">
-                  <pic:nvPicPr>
-                    <pic:cNvPr id="0" name="image"/>
-                    <pic:cNvPicPr/>
-                  </pic:nvPicPr>
-                  <pic:blipFill>
-                    <a:blip r:embed="rId19" cstate="print"/>
-                    <a:stretch>
-                      <a:fillRect/>
-                    </a:stretch>
-                  </pic:blipFill>
-                  <pic:spPr>
-                    <a:xfrm>
-                      <a:off x="0" y="0"/>
-                      <a:ext cx="6349206" cy="4279365"/>
-                    </a:xfrm>
-                    <a:prstGeom prst="rect">
-                      <a:avLst/>
-                    </a:prstGeom>
-                  </pic:spPr>
-                </pic:pic>
-              </a:graphicData>
-            </a:graphic>
-          </wp:inline>
-        </w:drawing>
-      </w:r>
-    </w:p>
-    <w:p>
-      <w:r>
-        <w:br w:type="page"/>
-      </w:r>
-    </w:p>
-    <w:p>
-      <w:pPr>
-        <w:pStyle w:val="Heading1"/>
-      </w:pPr>
-      <w:bookmarkStart w:id="12" w:name="_Toc229998771"/>
-      <w:r>
-        <w:rPr>
-          <w:sz w:val="30"/>
-        </w:rPr>
-        <w:lastRenderedPageBreak/>
-        <w:t>13</w:t>
-      </w:r>
-      <w:bookmarkStart w:id="13" w:name="_GoBack"/>
-      <w:bookmarkEnd w:id="13"/>
-      <w:r>
-        <w:rPr>
-          <w:sz w:val="30"/>
-        </w:rPr>
-        <w:t>.0. registration</w:t>
-      </w:r>
-      <w:bookmarkEnd w:id="12"/>
-    </w:p>
-    <w:p/>
-    <w:p>
-      <w:r>
-        <w:rPr>
-          <w:noProof/>
-        </w:rPr>
-        <w:drawing>
-          <wp:inline distT="0" distB="0" distL="0" distR="0" wp14:anchorId="792AEF42" wp14:editId="7F299D1A">
+          <wp:inline distT="0" distB="0" distL="0" distR="0" wp14:anchorId="712013CD" wp14:editId="76A49CC0">
             <wp:extent cx="6349206" cy="4139683"/>
             <wp:effectExtent l="0" t="0" r="0" b="0"/>
             <wp:docPr id="16" name="0 Imagen" descr="0 Imagen"/>
@@ -1074,7 +2852,7 @@
                     <pic:cNvPicPr/>
                   </pic:nvPicPr>
                   <pic:blipFill>
-                    <a:blip r:embed="rId20" cstate="print"/>
+                    <a:blip r:embed="rId19" cstate="print"/>
                     <a:stretch>
                       <a:fillRect/>
                     </a:stretch>
@@ -1095,9 +2873,27 @@
         </w:drawing>
       </w:r>
     </w:p>
-    <w:p/>
-    <w:p/>
-    <w:p/>
+    <w:p>
+      <w:pPr>
+        <w:rPr>
+          <w:rFonts w:ascii="Arial" w:hAnsi="Arial" w:cs="Arial"/>
+        </w:rPr>
+      </w:pPr>
+    </w:p>
+    <w:p>
+      <w:pPr>
+        <w:rPr>
+          <w:rFonts w:ascii="Arial" w:hAnsi="Arial" w:cs="Arial"/>
+        </w:rPr>
+      </w:pPr>
+    </w:p>
+    <w:p>
+      <w:pPr>
+        <w:rPr>
+          <w:rFonts w:ascii="Arial" w:hAnsi="Arial" w:cs="Arial"/>
+        </w:rPr>
+      </w:pPr>
+    </w:p>
     <w:sectPr>
       <w:pgSz w:w="11906" w:h="16838"/>
       <w:pgMar w:top="1440" w:right="1800" w:bottom="1440" w:left="1800" w:header="720" w:footer="720" w:gutter="0"/>
@@ -1161,6 +2957,184 @@
 <file path=word/numbering.xml><?xml version="1.0" encoding="utf-8"?>
 <w:numbering xmlns:wpc="http://schemas.microsoft.com/office/word/2010/wordprocessingCanvas" xmlns:cx="http://schemas.microsoft.com/office/drawing/2014/chartex" xmlns:cx1="http://schemas.microsoft.com/office/drawing/2015/9/8/chartex" xmlns:mc="http://schemas.openxmlformats.org/markup-compatibility/2006" xmlns:o="urn:schemas-microsoft-com:office:office" xmlns:r="http://schemas.openxmlformats.org/officeDocument/2006/relationships" xmlns:m="http://schemas.openxmlformats.org/officeDocument/2006/math" xmlns:v="urn:schemas-microsoft-com:vml" xmlns:wp14="http://schemas.microsoft.com/office/word/2010/wordprocessingDrawing" xmlns:wp="http://schemas.openxmlformats.org/drawingml/2006/wordprocessingDrawing" xmlns:w10="urn:schemas-microsoft-com:office:word" xmlns:w="http://schemas.openxmlformats.org/wordprocessingml/2006/main" xmlns:w14="http://schemas.microsoft.com/office/word/2010/wordml" xmlns:w15="http://schemas.microsoft.com/office/word/2012/wordml" xmlns:w16se="http://schemas.microsoft.com/office/word/2015/wordml/symex" xmlns:wpg="http://schemas.microsoft.com/office/word/2010/wordprocessingGroup" xmlns:wpi="http://schemas.microsoft.com/office/word/2010/wordprocessingInk" xmlns:wne="http://schemas.microsoft.com/office/word/2006/wordml" xmlns:wps="http://schemas.microsoft.com/office/word/2010/wordprocessingShape" mc:Ignorable="w14 w15 w16se wp14">
   <w:abstractNum w:abstractNumId="0" w15:restartNumberingAfterBreak="0">
+    <w:nsid w:val="088A3F76"/>
+    <w:multiLevelType w:val="hybridMultilevel"/>
+    <w:tmpl w:val="C35E831C"/>
+    <w:lvl w:ilvl="0" w:tplc="04090011">
+      <w:start w:val="1"/>
+      <w:numFmt w:val="decimal"/>
+      <w:lvlText w:val="%1)"/>
+      <w:lvlJc w:val="left"/>
+      <w:pPr>
+        <w:ind w:left="720" w:hanging="360"/>
+      </w:pPr>
+      <w:rPr>
+        <w:rFonts w:hint="default"/>
+      </w:rPr>
+    </w:lvl>
+    <w:lvl w:ilvl="1" w:tplc="04090019">
+      <w:start w:val="1"/>
+      <w:numFmt w:val="lowerLetter"/>
+      <w:lvlText w:val="%2."/>
+      <w:lvlJc w:val="left"/>
+      <w:pPr>
+        <w:ind w:left="1440" w:hanging="360"/>
+      </w:pPr>
+    </w:lvl>
+    <w:lvl w:ilvl="2" w:tplc="0409001B" w:tentative="1">
+      <w:start w:val="1"/>
+      <w:numFmt w:val="lowerRoman"/>
+      <w:lvlText w:val="%3."/>
+      <w:lvlJc w:val="right"/>
+      <w:pPr>
+        <w:ind w:left="2160" w:hanging="180"/>
+      </w:pPr>
+    </w:lvl>
+    <w:lvl w:ilvl="3" w:tplc="0409000F" w:tentative="1">
+      <w:start w:val="1"/>
+      <w:numFmt w:val="decimal"/>
+      <w:lvlText w:val="%4."/>
+      <w:lvlJc w:val="left"/>
+      <w:pPr>
+        <w:ind w:left="2880" w:hanging="360"/>
+      </w:pPr>
+    </w:lvl>
+    <w:lvl w:ilvl="4" w:tplc="04090019" w:tentative="1">
+      <w:start w:val="1"/>
+      <w:numFmt w:val="lowerLetter"/>
+      <w:lvlText w:val="%5."/>
+      <w:lvlJc w:val="left"/>
+      <w:pPr>
+        <w:ind w:left="3600" w:hanging="360"/>
+      </w:pPr>
+    </w:lvl>
+    <w:lvl w:ilvl="5" w:tplc="0409001B" w:tentative="1">
+      <w:start w:val="1"/>
+      <w:numFmt w:val="lowerRoman"/>
+      <w:lvlText w:val="%6."/>
+      <w:lvlJc w:val="right"/>
+      <w:pPr>
+        <w:ind w:left="4320" w:hanging="180"/>
+      </w:pPr>
+    </w:lvl>
+    <w:lvl w:ilvl="6" w:tplc="0409000F" w:tentative="1">
+      <w:start w:val="1"/>
+      <w:numFmt w:val="decimal"/>
+      <w:lvlText w:val="%7."/>
+      <w:lvlJc w:val="left"/>
+      <w:pPr>
+        <w:ind w:left="5040" w:hanging="360"/>
+      </w:pPr>
+    </w:lvl>
+    <w:lvl w:ilvl="7" w:tplc="04090019" w:tentative="1">
+      <w:start w:val="1"/>
+      <w:numFmt w:val="lowerLetter"/>
+      <w:lvlText w:val="%8."/>
+      <w:lvlJc w:val="left"/>
+      <w:pPr>
+        <w:ind w:left="5760" w:hanging="360"/>
+      </w:pPr>
+    </w:lvl>
+    <w:lvl w:ilvl="8" w:tplc="0409001B" w:tentative="1">
+      <w:start w:val="1"/>
+      <w:numFmt w:val="lowerRoman"/>
+      <w:lvlText w:val="%9."/>
+      <w:lvlJc w:val="right"/>
+      <w:pPr>
+        <w:ind w:left="6480" w:hanging="180"/>
+      </w:pPr>
+    </w:lvl>
+  </w:abstractNum>
+  <w:abstractNum w:abstractNumId="1" w15:restartNumberingAfterBreak="0">
+    <w:nsid w:val="3C03062E"/>
+    <w:multiLevelType w:val="hybridMultilevel"/>
+    <w:tmpl w:val="C35E831C"/>
+    <w:lvl w:ilvl="0" w:tplc="04090011">
+      <w:start w:val="1"/>
+      <w:numFmt w:val="decimal"/>
+      <w:lvlText w:val="%1)"/>
+      <w:lvlJc w:val="left"/>
+      <w:pPr>
+        <w:ind w:left="720" w:hanging="360"/>
+      </w:pPr>
+      <w:rPr>
+        <w:rFonts w:hint="default"/>
+      </w:rPr>
+    </w:lvl>
+    <w:lvl w:ilvl="1" w:tplc="04090019" w:tentative="1">
+      <w:start w:val="1"/>
+      <w:numFmt w:val="lowerLetter"/>
+      <w:lvlText w:val="%2."/>
+      <w:lvlJc w:val="left"/>
+      <w:pPr>
+        <w:ind w:left="1440" w:hanging="360"/>
+      </w:pPr>
+    </w:lvl>
+    <w:lvl w:ilvl="2" w:tplc="0409001B" w:tentative="1">
+      <w:start w:val="1"/>
+      <w:numFmt w:val="lowerRoman"/>
+      <w:lvlText w:val="%3."/>
+      <w:lvlJc w:val="right"/>
+      <w:pPr>
+        <w:ind w:left="2160" w:hanging="180"/>
+      </w:pPr>
+    </w:lvl>
+    <w:lvl w:ilvl="3" w:tplc="0409000F" w:tentative="1">
+      <w:start w:val="1"/>
+      <w:numFmt w:val="decimal"/>
+      <w:lvlText w:val="%4."/>
+      <w:lvlJc w:val="left"/>
+      <w:pPr>
+        <w:ind w:left="2880" w:hanging="360"/>
+      </w:pPr>
+    </w:lvl>
+    <w:lvl w:ilvl="4" w:tplc="04090019" w:tentative="1">
+      <w:start w:val="1"/>
+      <w:numFmt w:val="lowerLetter"/>
+      <w:lvlText w:val="%5."/>
+      <w:lvlJc w:val="left"/>
+      <w:pPr>
+        <w:ind w:left="3600" w:hanging="360"/>
+      </w:pPr>
+    </w:lvl>
+    <w:lvl w:ilvl="5" w:tplc="0409001B" w:tentative="1">
+      <w:start w:val="1"/>
+      <w:numFmt w:val="lowerRoman"/>
+      <w:lvlText w:val="%6."/>
+      <w:lvlJc w:val="right"/>
+      <w:pPr>
+        <w:ind w:left="4320" w:hanging="180"/>
+      </w:pPr>
+    </w:lvl>
+    <w:lvl w:ilvl="6" w:tplc="0409000F" w:tentative="1">
+      <w:start w:val="1"/>
+      <w:numFmt w:val="decimal"/>
+      <w:lvlText w:val="%7."/>
+      <w:lvlJc w:val="left"/>
+      <w:pPr>
+        <w:ind w:left="5040" w:hanging="360"/>
+      </w:pPr>
+    </w:lvl>
+    <w:lvl w:ilvl="7" w:tplc="04090019" w:tentative="1">
+      <w:start w:val="1"/>
+      <w:numFmt w:val="lowerLetter"/>
+      <w:lvlText w:val="%8."/>
+      <w:lvlJc w:val="left"/>
+      <w:pPr>
+        <w:ind w:left="5760" w:hanging="360"/>
+      </w:pPr>
+    </w:lvl>
+    <w:lvl w:ilvl="8" w:tplc="0409001B" w:tentative="1">
+      <w:start w:val="1"/>
+      <w:numFmt w:val="lowerRoman"/>
+      <w:lvlText w:val="%9."/>
+      <w:lvlJc w:val="right"/>
+      <w:pPr>
+        <w:ind w:left="6480" w:hanging="180"/>
+      </w:pPr>
+    </w:lvl>
+  </w:abstractNum>
+  <w:abstractNum w:abstractNumId="2" w15:restartNumberingAfterBreak="0">
     <w:nsid w:val="4AB42242"/>
     <w:multiLevelType w:val="multilevel"/>
     <w:tmpl w:val="DA707AD0"/>
@@ -1282,7 +3256,7 @@
       </w:rPr>
     </w:lvl>
   </w:abstractNum>
-  <w:abstractNum w:abstractNumId="1" w15:restartNumberingAfterBreak="0">
+  <w:abstractNum w:abstractNumId="3" w15:restartNumberingAfterBreak="0">
     <w:nsid w:val="53D25DDD"/>
     <w:multiLevelType w:val="multilevel"/>
     <w:tmpl w:val="88DE5108"/>
@@ -1404,7 +3378,7 @@
       </w:rPr>
     </w:lvl>
   </w:abstractNum>
-  <w:abstractNum w:abstractNumId="2" w15:restartNumberingAfterBreak="0">
+  <w:abstractNum w:abstractNumId="4" w15:restartNumberingAfterBreak="0">
     <w:nsid w:val="713727AE"/>
     <w:multiLevelType w:val="hybridMultilevel"/>
     <w:tmpl w:val="F0B4B6B8"/>
@@ -1518,12 +3492,18 @@
     </w:lvl>
   </w:abstractNum>
   <w:num w:numId="1">
+    <w:abstractNumId w:val="4"/>
+  </w:num>
+  <w:num w:numId="2">
     <w:abstractNumId w:val="2"/>
   </w:num>
-  <w:num w:numId="2">
+  <w:num w:numId="3">
+    <w:abstractNumId w:val="3"/>
+  </w:num>
+  <w:num w:numId="4">
     <w:abstractNumId w:val="0"/>
   </w:num>
-  <w:num w:numId="3">
+  <w:num w:numId="5">
     <w:abstractNumId w:val="1"/>
   </w:num>
 </w:numbering>
@@ -2284,8 +4264,13 @@
     <w:unhideWhenUsed/>
     <w:rsid w:val="00EF1859"/>
     <w:pPr>
-      <w:spacing w:after="100"/>
+      <w:spacing w:before="120" w:after="0"/>
     </w:pPr>
+    <w:rPr>
+      <w:b/>
+      <w:sz w:val="24"/>
+      <w:szCs w:val="24"/>
+    </w:rPr>
   </w:style>
   <w:style w:type="numbering" w:customStyle="1" w:styleId="NoList1">
     <w:name w:val="No List1"/>
@@ -2303,12 +4288,11 @@
     <w:unhideWhenUsed/>
     <w:rsid w:val="005F706C"/>
     <w:pPr>
-      <w:spacing w:after="100"/>
+      <w:spacing w:after="0"/>
       <w:ind w:left="220"/>
     </w:pPr>
     <w:rPr>
       <w:b/>
-      <w:sz w:val="24"/>
     </w:rPr>
   </w:style>
   <w:style w:type="paragraph" w:styleId="TOC3">
@@ -2320,7 +4304,7 @@
     <w:unhideWhenUsed/>
     <w:rsid w:val="00EF1859"/>
     <w:pPr>
-      <w:spacing w:after="100"/>
+      <w:spacing w:after="0"/>
       <w:ind w:left="440"/>
     </w:pPr>
   </w:style>
@@ -13805,6 +15789,126 @@
       <w:rFonts w:ascii="Times New Roman" w:eastAsia="Times New Roman" w:hAnsi="Times New Roman" w:cs="Times New Roman"/>
       <w:sz w:val="24"/>
       <w:szCs w:val="24"/>
+    </w:rPr>
+  </w:style>
+  <w:style w:type="paragraph" w:styleId="TOCHeading">
+    <w:name w:val="TOC Heading"/>
+    <w:basedOn w:val="Heading1"/>
+    <w:next w:val="Normal"/>
+    <w:uiPriority w:val="39"/>
+    <w:unhideWhenUsed/>
+    <w:qFormat/>
+    <w:rsid w:val="00472438"/>
+    <w:pPr>
+      <w:outlineLvl w:val="9"/>
+    </w:pPr>
+  </w:style>
+  <w:style w:type="paragraph" w:styleId="TOC4">
+    <w:name w:val="toc 4"/>
+    <w:basedOn w:val="Normal"/>
+    <w:next w:val="Normal"/>
+    <w:autoRedefine/>
+    <w:uiPriority w:val="39"/>
+    <w:semiHidden/>
+    <w:unhideWhenUsed/>
+    <w:rsid w:val="00472438"/>
+    <w:pPr>
+      <w:spacing w:after="0"/>
+      <w:ind w:left="660"/>
+    </w:pPr>
+    <w:rPr>
+      <w:sz w:val="20"/>
+      <w:szCs w:val="20"/>
+    </w:rPr>
+  </w:style>
+  <w:style w:type="paragraph" w:styleId="TOC5">
+    <w:name w:val="toc 5"/>
+    <w:basedOn w:val="Normal"/>
+    <w:next w:val="Normal"/>
+    <w:autoRedefine/>
+    <w:uiPriority w:val="39"/>
+    <w:semiHidden/>
+    <w:unhideWhenUsed/>
+    <w:rsid w:val="00472438"/>
+    <w:pPr>
+      <w:spacing w:after="0"/>
+      <w:ind w:left="880"/>
+    </w:pPr>
+    <w:rPr>
+      <w:sz w:val="20"/>
+      <w:szCs w:val="20"/>
+    </w:rPr>
+  </w:style>
+  <w:style w:type="paragraph" w:styleId="TOC6">
+    <w:name w:val="toc 6"/>
+    <w:basedOn w:val="Normal"/>
+    <w:next w:val="Normal"/>
+    <w:autoRedefine/>
+    <w:uiPriority w:val="39"/>
+    <w:semiHidden/>
+    <w:unhideWhenUsed/>
+    <w:rsid w:val="00472438"/>
+    <w:pPr>
+      <w:spacing w:after="0"/>
+      <w:ind w:left="1100"/>
+    </w:pPr>
+    <w:rPr>
+      <w:sz w:val="20"/>
+      <w:szCs w:val="20"/>
+    </w:rPr>
+  </w:style>
+  <w:style w:type="paragraph" w:styleId="TOC7">
+    <w:name w:val="toc 7"/>
+    <w:basedOn w:val="Normal"/>
+    <w:next w:val="Normal"/>
+    <w:autoRedefine/>
+    <w:uiPriority w:val="39"/>
+    <w:semiHidden/>
+    <w:unhideWhenUsed/>
+    <w:rsid w:val="00472438"/>
+    <w:pPr>
+      <w:spacing w:after="0"/>
+      <w:ind w:left="1320"/>
+    </w:pPr>
+    <w:rPr>
+      <w:sz w:val="20"/>
+      <w:szCs w:val="20"/>
+    </w:rPr>
+  </w:style>
+  <w:style w:type="paragraph" w:styleId="TOC8">
+    <w:name w:val="toc 8"/>
+    <w:basedOn w:val="Normal"/>
+    <w:next w:val="Normal"/>
+    <w:autoRedefine/>
+    <w:uiPriority w:val="39"/>
+    <w:semiHidden/>
+    <w:unhideWhenUsed/>
+    <w:rsid w:val="00472438"/>
+    <w:pPr>
+      <w:spacing w:after="0"/>
+      <w:ind w:left="1540"/>
+    </w:pPr>
+    <w:rPr>
+      <w:sz w:val="20"/>
+      <w:szCs w:val="20"/>
+    </w:rPr>
+  </w:style>
+  <w:style w:type="paragraph" w:styleId="TOC9">
+    <w:name w:val="toc 9"/>
+    <w:basedOn w:val="Normal"/>
+    <w:next w:val="Normal"/>
+    <w:autoRedefine/>
+    <w:uiPriority w:val="39"/>
+    <w:semiHidden/>
+    <w:unhideWhenUsed/>
+    <w:rsid w:val="00472438"/>
+    <w:pPr>
+      <w:spacing w:after="0"/>
+      <w:ind w:left="1760"/>
+    </w:pPr>
+    <w:rPr>
+      <w:sz w:val="20"/>
+      <w:szCs w:val="20"/>
     </w:rPr>
   </w:style>
 </w:styles>
@@ -14091,4 +16195,16 @@
   <a:objectDefaults/>
   <a:extraClrSchemeLst/>
 </a:theme>
+</file>
+
+<file path=customXml/item1.xml><?xml version="1.0" encoding="utf-8"?>
+<b:Sources xmlns:b="http://schemas.openxmlformats.org/officeDocument/2006/bibliography" xmlns="http://schemas.openxmlformats.org/officeDocument/2006/bibliography" SelectedStyle="/GostTitle.XSL" StyleName="GOST - Title Sort"/>
+</file>
+
+<file path=customXml/itemProps1.xml><?xml version="1.0" encoding="utf-8"?>
+<ds:datastoreItem xmlns:ds="http://schemas.openxmlformats.org/officeDocument/2006/customXml" ds:itemID="{AF4A3643-E92D-4D15-A816-4CEC840927B5}">
+  <ds:schemaRefs>
+    <ds:schemaRef ds:uri="http://schemas.openxmlformats.org/officeDocument/2006/bibliography"/>
+  </ds:schemaRefs>
+</ds:datastoreItem>
 </file>
</xml_diff>

<commit_message>
Added tracking screen and updated readme
</commit_message>
<xml_diff>
--- a/Express_Rento_Final_MJK.docx
+++ b/Express_Rento_Final_MJK.docx
@@ -1227,8 +1227,6 @@
               <w:tab w:val="right" w:leader="dot" w:pos="8296"/>
             </w:tabs>
             <w:rPr>
-              <w:rFonts w:eastAsiaTheme="minorEastAsia"/>
-              <w:b w:val="0"/>
               <w:noProof/>
             </w:rPr>
           </w:pPr>
@@ -1309,6 +1307,113 @@
         </w:p>
         <w:p>
           <w:pPr>
+            <w:pStyle w:val="TOC1"/>
+            <w:tabs>
+              <w:tab w:val="left" w:pos="660"/>
+              <w:tab w:val="right" w:leader="dot" w:pos="8296"/>
+            </w:tabs>
+          </w:pPr>
+          <w:hyperlink w:anchor="_Toc4848064" w:history="1">
+            <w:r>
+              <w:rPr>
+                <w:rStyle w:val="Hyperlink"/>
+                <w:rFonts w:ascii="Arial" w:hAnsi="Arial" w:cs="Arial"/>
+                <w:noProof/>
+              </w:rPr>
+              <w:t>13</w:t>
+            </w:r>
+            <w:r>
+              <w:rPr>
+                <w:rStyle w:val="Hyperlink"/>
+                <w:rFonts w:ascii="Arial" w:hAnsi="Arial" w:cs="Arial"/>
+                <w:noProof/>
+              </w:rPr>
+              <w:t>)</w:t>
+            </w:r>
+            <w:r>
+              <w:rPr>
+                <w:rFonts w:eastAsiaTheme="minorEastAsia"/>
+                <w:b w:val="0"/>
+                <w:noProof/>
+              </w:rPr>
+              <w:tab/>
+            </w:r>
+            <w:r>
+              <w:rPr>
+                <w:rStyle w:val="Hyperlink"/>
+                <w:rFonts w:ascii="Arial" w:hAnsi="Arial" w:cs="Arial"/>
+                <w:noProof/>
+              </w:rPr>
+              <w:t>Tracking</w:t>
+            </w:r>
+            <w:r>
+              <w:rPr>
+                <w:rStyle w:val="Hyperlink"/>
+                <w:rFonts w:ascii="Arial" w:hAnsi="Arial" w:cs="Arial"/>
+                <w:noProof/>
+              </w:rPr>
+              <w:t xml:space="preserve"> Screen</w:t>
+            </w:r>
+            <w:r>
+              <w:rPr>
+                <w:noProof/>
+                <w:webHidden/>
+              </w:rPr>
+              <w:tab/>
+            </w:r>
+            <w:r>
+              <w:rPr>
+                <w:noProof/>
+                <w:webHidden/>
+              </w:rPr>
+              <w:fldChar w:fldCharType="begin"/>
+            </w:r>
+            <w:r>
+              <w:rPr>
+                <w:noProof/>
+                <w:webHidden/>
+              </w:rPr>
+              <w:instrText xml:space="preserve"> PAGEREF _Toc4848064 \h </w:instrText>
+            </w:r>
+            <w:r>
+              <w:rPr>
+                <w:noProof/>
+                <w:webHidden/>
+              </w:rPr>
+            </w:r>
+            <w:r>
+              <w:rPr>
+                <w:noProof/>
+                <w:webHidden/>
+              </w:rPr>
+              <w:fldChar w:fldCharType="separate"/>
+            </w:r>
+            <w:r>
+              <w:rPr>
+                <w:noProof/>
+                <w:webHidden/>
+              </w:rPr>
+              <w:t>1</w:t>
+            </w:r>
+            <w:r>
+              <w:rPr>
+                <w:noProof/>
+                <w:webHidden/>
+              </w:rPr>
+              <w:t>5</w:t>
+            </w:r>
+            <w:r>
+              <w:rPr>
+                <w:noProof/>
+                <w:webHidden/>
+              </w:rPr>
+              <w:fldChar w:fldCharType="end"/>
+            </w:r>
+          </w:hyperlink>
+        </w:p>
+        <w:p/>
+        <w:p>
+          <w:pPr>
             <w:rPr>
               <w:b/>
             </w:rPr>
@@ -2173,8 +2278,6 @@
           </wp:inline>
         </w:drawing>
       </w:r>
-      <w:bookmarkStart w:id="18" w:name="_GoBack"/>
-      <w:bookmarkEnd w:id="18"/>
     </w:p>
     <w:p>
       <w:pPr>
@@ -2231,8 +2334,8 @@
           <w:szCs w:val="22"/>
         </w:rPr>
       </w:pPr>
-      <w:bookmarkStart w:id="19" w:name="_Toc229998763"/>
-      <w:bookmarkStart w:id="20" w:name="_Toc4848060"/>
+      <w:bookmarkStart w:id="18" w:name="_Toc229998763"/>
+      <w:bookmarkStart w:id="19" w:name="_Toc4848060"/>
       <w:r>
         <w:rPr>
           <w:rFonts w:ascii="Arial" w:hAnsi="Arial" w:cs="Arial"/>
@@ -2242,7 +2345,7 @@
         <w:lastRenderedPageBreak/>
         <w:t xml:space="preserve">Product </w:t>
       </w:r>
-      <w:bookmarkEnd w:id="19"/>
+      <w:bookmarkEnd w:id="18"/>
       <w:r>
         <w:rPr>
           <w:rFonts w:ascii="Arial" w:hAnsi="Arial" w:cs="Arial"/>
@@ -2259,7 +2362,7 @@
         </w:rPr>
         <w:t xml:space="preserve"> View</w:t>
       </w:r>
-      <w:bookmarkEnd w:id="20"/>
+      <w:bookmarkEnd w:id="19"/>
     </w:p>
     <w:p>
       <w:pPr>
@@ -2351,7 +2454,7 @@
           <w:szCs w:val="22"/>
         </w:rPr>
       </w:pPr>
-      <w:bookmarkStart w:id="21" w:name="_Toc229998764"/>
+      <w:bookmarkStart w:id="20" w:name="_Toc229998764"/>
       <w:r>
         <w:rPr>
           <w:rFonts w:ascii="Arial" w:hAnsi="Arial" w:cs="Arial"/>
@@ -2361,8 +2464,8 @@
         <w:lastRenderedPageBreak/>
         <w:t xml:space="preserve"> </w:t>
       </w:r>
-      <w:bookmarkStart w:id="22" w:name="_Toc4848061"/>
-      <w:bookmarkEnd w:id="21"/>
+      <w:bookmarkStart w:id="21" w:name="_Toc4848061"/>
+      <w:bookmarkEnd w:id="20"/>
       <w:r>
         <w:rPr>
           <w:rFonts w:ascii="Arial" w:hAnsi="Arial" w:cs="Arial"/>
@@ -2379,7 +2482,7 @@
         </w:rPr>
         <w:t xml:space="preserve"> View</w:t>
       </w:r>
-      <w:bookmarkEnd w:id="22"/>
+      <w:bookmarkEnd w:id="21"/>
     </w:p>
     <w:p>
       <w:pPr>
@@ -2463,7 +2566,7 @@
           <w:szCs w:val="22"/>
         </w:rPr>
       </w:pPr>
-      <w:bookmarkStart w:id="23" w:name="_Toc4848062"/>
+      <w:bookmarkStart w:id="22" w:name="_Toc4848062"/>
       <w:r>
         <w:rPr>
           <w:rFonts w:ascii="Arial" w:hAnsi="Arial" w:cs="Arial"/>
@@ -2505,7 +2608,7 @@
         </w:rPr>
         <w:t xml:space="preserve"> View</w:t>
       </w:r>
-      <w:bookmarkEnd w:id="23"/>
+      <w:bookmarkEnd w:id="22"/>
     </w:p>
     <w:p>
       <w:pPr>
@@ -2660,7 +2763,7 @@
           <w:szCs w:val="22"/>
         </w:rPr>
       </w:pPr>
-      <w:bookmarkStart w:id="24" w:name="_Toc229998769"/>
+      <w:bookmarkStart w:id="23" w:name="_Toc229998769"/>
       <w:r>
         <w:rPr>
           <w:rFonts w:ascii="Arial" w:hAnsi="Arial" w:cs="Arial"/>
@@ -2670,7 +2773,7 @@
         <w:lastRenderedPageBreak/>
         <w:t xml:space="preserve">  </w:t>
       </w:r>
-      <w:bookmarkStart w:id="25" w:name="_Toc4848063"/>
+      <w:bookmarkStart w:id="24" w:name="_Toc4848063"/>
       <w:r>
         <w:rPr>
           <w:rFonts w:ascii="Arial" w:hAnsi="Arial" w:cs="Arial"/>
@@ -2687,7 +2790,7 @@
         </w:rPr>
         <w:t>Checkout</w:t>
       </w:r>
-      <w:bookmarkEnd w:id="24"/>
+      <w:bookmarkEnd w:id="23"/>
       <w:r>
         <w:rPr>
           <w:rFonts w:ascii="Arial" w:hAnsi="Arial" w:cs="Arial"/>
@@ -2696,7 +2799,7 @@
         </w:rPr>
         <w:t xml:space="preserve"> and Deposit Payment</w:t>
       </w:r>
-      <w:bookmarkEnd w:id="25"/>
+      <w:bookmarkEnd w:id="24"/>
     </w:p>
     <w:p>
       <w:pPr>
@@ -2780,7 +2883,7 @@
           <w:szCs w:val="22"/>
         </w:rPr>
       </w:pPr>
-      <w:bookmarkStart w:id="26" w:name="_Toc229998771"/>
+      <w:bookmarkStart w:id="25" w:name="_Toc229998771"/>
       <w:r>
         <w:rPr>
           <w:rFonts w:ascii="Arial" w:hAnsi="Arial" w:cs="Arial"/>
@@ -2790,7 +2893,7 @@
         <w:lastRenderedPageBreak/>
         <w:t xml:space="preserve">  </w:t>
       </w:r>
-      <w:bookmarkStart w:id="27" w:name="_Toc4848064"/>
+      <w:bookmarkStart w:id="26" w:name="_Toc4848064"/>
       <w:r>
         <w:rPr>
           <w:rFonts w:ascii="Arial" w:hAnsi="Arial" w:cs="Arial"/>
@@ -2807,7 +2910,7 @@
         </w:rPr>
         <w:t>egistration</w:t>
       </w:r>
-      <w:bookmarkEnd w:id="26"/>
+      <w:bookmarkEnd w:id="25"/>
       <w:r>
         <w:rPr>
           <w:rFonts w:ascii="Arial" w:hAnsi="Arial" w:cs="Arial"/>
@@ -2816,7 +2919,7 @@
         </w:rPr>
         <w:t xml:space="preserve"> Screen</w:t>
       </w:r>
-      <w:bookmarkEnd w:id="27"/>
+      <w:bookmarkEnd w:id="26"/>
     </w:p>
     <w:p>
       <w:pPr>
@@ -2893,6 +2996,138 @@
           <w:rFonts w:ascii="Arial" w:hAnsi="Arial" w:cs="Arial"/>
         </w:rPr>
       </w:pPr>
+    </w:p>
+    <w:p>
+      <w:pPr>
+        <w:rPr>
+          <w:rFonts w:ascii="Arial" w:hAnsi="Arial" w:cs="Arial"/>
+        </w:rPr>
+      </w:pPr>
+    </w:p>
+    <w:p>
+      <w:pPr>
+        <w:rPr>
+          <w:rFonts w:ascii="Arial" w:hAnsi="Arial" w:cs="Arial"/>
+        </w:rPr>
+      </w:pPr>
+    </w:p>
+    <w:p>
+      <w:pPr>
+        <w:rPr>
+          <w:rFonts w:ascii="Arial" w:hAnsi="Arial" w:cs="Arial"/>
+        </w:rPr>
+      </w:pPr>
+    </w:p>
+    <w:p>
+      <w:pPr>
+        <w:rPr>
+          <w:rFonts w:ascii="Arial" w:hAnsi="Arial" w:cs="Arial"/>
+        </w:rPr>
+      </w:pPr>
+    </w:p>
+    <w:p>
+      <w:pPr>
+        <w:rPr>
+          <w:rFonts w:ascii="Arial" w:hAnsi="Arial" w:cs="Arial"/>
+        </w:rPr>
+      </w:pPr>
+    </w:p>
+    <w:p>
+      <w:pPr>
+        <w:rPr>
+          <w:rFonts w:ascii="Arial" w:hAnsi="Arial" w:cs="Arial"/>
+        </w:rPr>
+      </w:pPr>
+    </w:p>
+    <w:p>
+      <w:pPr>
+        <w:rPr>
+          <w:rFonts w:ascii="Arial" w:hAnsi="Arial" w:cs="Arial"/>
+        </w:rPr>
+      </w:pPr>
+    </w:p>
+    <w:p>
+      <w:pPr>
+        <w:rPr>
+          <w:rFonts w:ascii="Arial" w:hAnsi="Arial" w:cs="Arial"/>
+        </w:rPr>
+      </w:pPr>
+    </w:p>
+    <w:p>
+      <w:pPr>
+        <w:pStyle w:val="Heading1"/>
+      </w:pPr>
+      <w:r>
+        <w:br w:type="page"/>
+      </w:r>
+    </w:p>
+    <w:p>
+      <w:pPr>
+        <w:pStyle w:val="Heading1"/>
+        <w:numPr>
+          <w:ilvl w:val="0"/>
+          <w:numId w:val="4"/>
+        </w:numPr>
+      </w:pPr>
+      <w:r>
+        <w:rPr>
+          <w:sz w:val="30"/>
+        </w:rPr>
+        <w:lastRenderedPageBreak/>
+        <w:t>Tracking Screen</w:t>
+      </w:r>
+    </w:p>
+    <w:p/>
+    <w:p>
+      <w:r>
+        <w:rPr>
+          <w:noProof/>
+        </w:rPr>
+        <w:drawing>
+          <wp:inline distT="0" distB="0" distL="0" distR="0" wp14:anchorId="0C759EEA" wp14:editId="175E349A">
+            <wp:extent cx="6349206" cy="2539683"/>
+            <wp:effectExtent l="0" t="0" r="0" b="0"/>
+            <wp:docPr id="7" name="0 Imagen" descr="0 Imagen"/>
+            <wp:cNvGraphicFramePr>
+              <a:graphicFrameLocks xmlns:a="http://schemas.openxmlformats.org/drawingml/2006/main" noChangeAspect="1"/>
+            </wp:cNvGraphicFramePr>
+            <a:graphic xmlns:a="http://schemas.openxmlformats.org/drawingml/2006/main">
+              <a:graphicData uri="http://schemas.openxmlformats.org/drawingml/2006/picture">
+                <pic:pic xmlns:pic="http://schemas.openxmlformats.org/drawingml/2006/picture">
+                  <pic:nvPicPr>
+                    <pic:cNvPr id="0" name="image"/>
+                    <pic:cNvPicPr/>
+                  </pic:nvPicPr>
+                  <pic:blipFill>
+                    <a:blip r:embed="rId20" cstate="print"/>
+                    <a:stretch>
+                      <a:fillRect/>
+                    </a:stretch>
+                  </pic:blipFill>
+                  <pic:spPr>
+                    <a:xfrm>
+                      <a:off x="0" y="0"/>
+                      <a:ext cx="6349206" cy="2539683"/>
+                    </a:xfrm>
+                    <a:prstGeom prst="rect">
+                      <a:avLst/>
+                    </a:prstGeom>
+                  </pic:spPr>
+                </pic:pic>
+              </a:graphicData>
+            </a:graphic>
+          </wp:inline>
+        </w:drawing>
+      </w:r>
+    </w:p>
+    <w:p>
+      <w:pPr>
+        <w:rPr>
+          <w:rFonts w:ascii="Arial" w:hAnsi="Arial" w:cs="Arial"/>
+        </w:rPr>
+      </w:pPr>
+      <w:bookmarkStart w:id="27" w:name="_GoBack"/>
+      <w:bookmarkEnd w:id="27"/>
     </w:p>
     <w:sectPr>
       <w:pgSz w:w="11906" w:h="16838"/>
@@ -16202,7 +16437,7 @@
 </file>
 
 <file path=customXml/itemProps1.xml><?xml version="1.0" encoding="utf-8"?>
-<ds:datastoreItem xmlns:ds="http://schemas.openxmlformats.org/officeDocument/2006/customXml" ds:itemID="{AF4A3643-E92D-4D15-A816-4CEC840927B5}">
+<ds:datastoreItem xmlns:ds="http://schemas.openxmlformats.org/officeDocument/2006/customXml" ds:itemID="{E9C22611-4520-4676-A0E9-F45F485684CD}">
   <ds:schemaRefs>
     <ds:schemaRef ds:uri="http://schemas.openxmlformats.org/officeDocument/2006/bibliography"/>
   </ds:schemaRefs>

</xml_diff>